<commit_message>
add solution to Gladiator Inventory
</commit_message>
<xml_diff>
--- a/05_ArraysAdvanced/hw/05_Tasks_hw.docx
+++ b/05_ArraysAdvanced/hw/05_Tasks_hw.docx
@@ -1,10 +1,10 @@
 
 <file path=word/document.xml><?xml version="1.0" encoding="utf-8"?>
-<w:document xmlns:wpc="http://schemas.microsoft.com/office/word/2010/wordprocessingCanvas" xmlns:cx="http://schemas.microsoft.com/office/drawing/2014/chartex" xmlns:cx1="http://schemas.microsoft.com/office/drawing/2015/9/8/chartex" xmlns:cx2="http://schemas.microsoft.com/office/drawing/2015/10/21/chartex" xmlns:cx3="http://schemas.microsoft.com/office/drawing/2016/5/9/chartex" xmlns:cx4="http://schemas.microsoft.com/office/drawing/2016/5/10/chartex" xmlns:cx5="http://schemas.microsoft.com/office/drawing/2016/5/11/chartex" xmlns:cx6="http://schemas.microsoft.com/office/drawing/2016/5/12/chartex" xmlns:cx7="http://schemas.microsoft.com/office/drawing/2016/5/13/chartex" xmlns:cx8="http://schemas.microsoft.com/office/drawing/2016/5/14/chartex" xmlns:mc="http://schemas.openxmlformats.org/markup-compatibility/2006" xmlns:aink="http://schemas.microsoft.com/office/drawing/2016/ink" xmlns:am3d="http://schemas.microsoft.com/office/drawing/2017/model3d" xmlns:o="urn:schemas-microsoft-com:office:office" xmlns:r="http://schemas.openxmlformats.org/officeDocument/2006/relationships" xmlns:m="http://schemas.openxmlformats.org/officeDocument/2006/math" xmlns:v="urn:schemas-microsoft-com:vml" xmlns:wp14="http://schemas.microsoft.com/office/word/2010/wordprocessingDrawing" xmlns:wp="http://schemas.openxmlformats.org/drawingml/2006/wordprocessingDrawing" xmlns:w10="urn:schemas-microsoft-com:office:word" xmlns:w="http://schemas.openxmlformats.org/wordprocessingml/2006/main" xmlns:w14="http://schemas.microsoft.com/office/word/2010/wordml" xmlns:w15="http://schemas.microsoft.com/office/word/2012/wordml" xmlns:w16cex="http://schemas.microsoft.com/office/word/2018/wordml/cex" xmlns:w16cid="http://schemas.microsoft.com/office/word/2016/wordml/cid" xmlns:w16="http://schemas.microsoft.com/office/word/2018/wordml" xmlns:w16sdtdh="http://schemas.microsoft.com/office/word/2020/wordml/sdtdatahash" xmlns:w16se="http://schemas.microsoft.com/office/word/2015/wordml/symex" xmlns:wpg="http://schemas.microsoft.com/office/word/2010/wordprocessingGroup" xmlns:wpi="http://schemas.microsoft.com/office/word/2010/wordprocessingInk" xmlns:wne="http://schemas.microsoft.com/office/word/2006/wordml" xmlns:wps="http://schemas.microsoft.com/office/word/2010/wordprocessingShape" mc:Ignorable="w14 w15 w16se w16cid w16 w16cex w16sdtdh wp14">
+<w:document xmlns:wpc="http://schemas.microsoft.com/office/word/2010/wordprocessingCanvas" xmlns:cx="http://schemas.microsoft.com/office/drawing/2014/chartex" xmlns:cx1="http://schemas.microsoft.com/office/drawing/2015/9/8/chartex" xmlns:cx2="http://schemas.microsoft.com/office/drawing/2015/10/21/chartex" xmlns:cx3="http://schemas.microsoft.com/office/drawing/2016/5/9/chartex" xmlns:cx4="http://schemas.microsoft.com/office/drawing/2016/5/10/chartex" xmlns:cx5="http://schemas.microsoft.com/office/drawing/2016/5/11/chartex" xmlns:cx6="http://schemas.microsoft.com/office/drawing/2016/5/12/chartex" xmlns:cx7="http://schemas.microsoft.com/office/drawing/2016/5/13/chartex" xmlns:cx8="http://schemas.microsoft.com/office/drawing/2016/5/14/chartex" xmlns:mc="http://schemas.openxmlformats.org/markup-compatibility/2006" xmlns:aink="http://schemas.microsoft.com/office/drawing/2016/ink" xmlns:am3d="http://schemas.microsoft.com/office/drawing/2017/model3d" xmlns:o="urn:schemas-microsoft-com:office:office" xmlns:oel="http://schemas.microsoft.com/office/2019/extlst" xmlns:r="http://schemas.openxmlformats.org/officeDocument/2006/relationships" xmlns:m="http://schemas.openxmlformats.org/officeDocument/2006/math" xmlns:v="urn:schemas-microsoft-com:vml" xmlns:wp14="http://schemas.microsoft.com/office/word/2010/wordprocessingDrawing" xmlns:wp="http://schemas.openxmlformats.org/drawingml/2006/wordprocessingDrawing" xmlns:w10="urn:schemas-microsoft-com:office:word" xmlns:w="http://schemas.openxmlformats.org/wordprocessingml/2006/main" xmlns:w14="http://schemas.microsoft.com/office/word/2010/wordml" xmlns:w15="http://schemas.microsoft.com/office/word/2012/wordml" xmlns:w16cex="http://schemas.microsoft.com/office/word/2018/wordml/cex" xmlns:w16cid="http://schemas.microsoft.com/office/word/2016/wordml/cid" xmlns:w16="http://schemas.microsoft.com/office/word/2018/wordml" xmlns:w16sdtdh="http://schemas.microsoft.com/office/word/2020/wordml/sdtdatahash" xmlns:w16se="http://schemas.microsoft.com/office/word/2015/wordml/symex" xmlns:wpg="http://schemas.microsoft.com/office/word/2010/wordprocessingGroup" xmlns:wpi="http://schemas.microsoft.com/office/word/2010/wordprocessingInk" xmlns:wne="http://schemas.microsoft.com/office/word/2006/wordml" xmlns:wps="http://schemas.microsoft.com/office/word/2010/wordprocessingShape" mc:Ignorable="w14 w15 w16se w16cid w16 w16cex w16sdtdh wp14">
   <w:body>
     <w:p>
       <w:pPr>
-        <w:pStyle w:val="1"/>
+        <w:pStyle w:val="Heading1"/>
         <w:jc w:val="center"/>
       </w:pPr>
       <w:r>
@@ -31,7 +31,7 @@
       <w:hyperlink r:id="rId8" w:history="1">
         <w:r>
           <w:rPr>
-            <w:rStyle w:val="a9"/>
+            <w:rStyle w:val="Hyperlink"/>
             <w:sz w:val="24"/>
             <w:szCs w:val="24"/>
             <w:u w:color="0563C1"/>
@@ -40,7 +40,7 @@
         </w:r>
         <w:r>
           <w:rPr>
-            <w:rStyle w:val="a9"/>
+            <w:rStyle w:val="Hyperlink"/>
             <w:noProof/>
             <w:sz w:val="24"/>
             <w:szCs w:val="24"/>
@@ -50,7 +50,7 @@
         </w:r>
         <w:r>
           <w:rPr>
-            <w:rStyle w:val="a9"/>
+            <w:rStyle w:val="Hyperlink"/>
             <w:sz w:val="24"/>
             <w:szCs w:val="24"/>
             <w:u w:color="0563C1"/>
@@ -98,7 +98,7 @@
       <w:hyperlink r:id="rId9" w:history="1">
         <w:r>
           <w:rPr>
-            <w:rStyle w:val="a9"/>
+            <w:rStyle w:val="Hyperlink"/>
             <w:sz w:val="24"/>
             <w:szCs w:val="24"/>
           </w:rPr>
@@ -108,7 +108,7 @@
     </w:p>
     <w:p>
       <w:pPr>
-        <w:pStyle w:val="2"/>
+        <w:pStyle w:val="Heading2"/>
         <w:numPr>
           <w:ilvl w:val="0"/>
           <w:numId w:val="2"/>
@@ -254,7 +254,7 @@
     </w:p>
     <w:p>
       <w:pPr>
-        <w:pStyle w:val="ac"/>
+        <w:pStyle w:val="ListParagraph"/>
         <w:numPr>
           <w:ilvl w:val="0"/>
           <w:numId w:val="17"/>
@@ -314,7 +314,7 @@
     </w:p>
     <w:p>
       <w:pPr>
-        <w:pStyle w:val="ac"/>
+        <w:pStyle w:val="ListParagraph"/>
         <w:numPr>
           <w:ilvl w:val="0"/>
           <w:numId w:val="17"/>
@@ -442,7 +442,7 @@
     </w:p>
     <w:p>
       <w:pPr>
-        <w:pStyle w:val="3"/>
+        <w:pStyle w:val="Heading3"/>
         <w:rPr>
           <w:lang w:val="bg-BG"/>
         </w:rPr>
@@ -453,7 +453,7 @@
     </w:p>
     <w:tbl>
       <w:tblPr>
-        <w:tblStyle w:val="af"/>
+        <w:tblStyle w:val="TableGrid"/>
         <w:tblW w:w="8612" w:type="dxa"/>
         <w:tblInd w:w="23" w:type="dxa"/>
         <w:tblCellMar>
@@ -848,7 +848,7 @@
     </w:p>
     <w:p>
       <w:pPr>
-        <w:pStyle w:val="2"/>
+        <w:pStyle w:val="Heading2"/>
         <w:numPr>
           <w:ilvl w:val="0"/>
           <w:numId w:val="2"/>
@@ -972,7 +972,7 @@
     </w:p>
     <w:p>
       <w:pPr>
-        <w:pStyle w:val="3"/>
+        <w:pStyle w:val="Heading3"/>
         <w:rPr>
           <w:rFonts w:cstheme="minorHAnsi"/>
           <w:lang w:val="bg-BG"/>
@@ -1381,7 +1381,7 @@
     </w:p>
     <w:p>
       <w:pPr>
-        <w:pStyle w:val="2"/>
+        <w:pStyle w:val="Heading2"/>
         <w:numPr>
           <w:ilvl w:val="0"/>
           <w:numId w:val="2"/>
@@ -1475,7 +1475,7 @@
     </w:p>
     <w:p>
       <w:pPr>
-        <w:pStyle w:val="ac"/>
+        <w:pStyle w:val="ListParagraph"/>
         <w:numPr>
           <w:ilvl w:val="0"/>
           <w:numId w:val="8"/>
@@ -1498,7 +1498,7 @@
     </w:p>
     <w:p>
       <w:pPr>
-        <w:pStyle w:val="ac"/>
+        <w:pStyle w:val="ListParagraph"/>
         <w:numPr>
           <w:ilvl w:val="0"/>
           <w:numId w:val="8"/>
@@ -1757,7 +1757,7 @@
     </w:p>
     <w:p>
       <w:pPr>
-        <w:pStyle w:val="3"/>
+        <w:pStyle w:val="Heading3"/>
         <w:rPr>
           <w:rFonts w:cstheme="minorHAnsi"/>
           <w:lang w:val="bg-BG"/>
@@ -2217,7 +2217,7 @@
     </w:tbl>
     <w:p>
       <w:pPr>
-        <w:pStyle w:val="2"/>
+        <w:pStyle w:val="Heading2"/>
         <w:numPr>
           <w:ilvl w:val="0"/>
           <w:numId w:val="4"/>
@@ -2430,7 +2430,7 @@
     </w:p>
     <w:p>
       <w:pPr>
-        <w:pStyle w:val="3"/>
+        <w:pStyle w:val="Heading3"/>
         <w:rPr>
           <w:rFonts w:cstheme="minorHAnsi"/>
           <w:lang w:val="bg-BG"/>
@@ -2706,7 +2706,7 @@
     </w:tbl>
     <w:p>
       <w:pPr>
-        <w:pStyle w:val="2"/>
+        <w:pStyle w:val="Heading2"/>
         <w:numPr>
           <w:ilvl w:val="0"/>
           <w:numId w:val="6"/>
@@ -3127,7 +3127,7 @@
     </w:p>
     <w:p>
       <w:pPr>
-        <w:pStyle w:val="3"/>
+        <w:pStyle w:val="Heading3"/>
         <w:tabs>
           <w:tab w:val="left" w:pos="284"/>
           <w:tab w:val="left" w:pos="568"/>
@@ -4028,7 +4028,7 @@
     </w:tbl>
     <w:p>
       <w:pPr>
-        <w:pStyle w:val="3"/>
+        <w:pStyle w:val="Heading3"/>
         <w:tabs>
           <w:tab w:val="left" w:pos="284"/>
           <w:tab w:val="left" w:pos="568"/>
@@ -4082,7 +4082,7 @@
     </w:p>
     <w:p>
       <w:pPr>
-        <w:pStyle w:val="ac"/>
+        <w:pStyle w:val="ListParagraph"/>
         <w:numPr>
           <w:ilvl w:val="0"/>
           <w:numId w:val="7"/>
@@ -4137,7 +4137,7 @@
     </w:p>
     <w:p>
       <w:pPr>
-        <w:pStyle w:val="ac"/>
+        <w:pStyle w:val="ListParagraph"/>
         <w:numPr>
           <w:ilvl w:val="0"/>
           <w:numId w:val="7"/>
@@ -4250,7 +4250,7 @@
     </w:p>
     <w:p>
       <w:pPr>
-        <w:pStyle w:val="2"/>
+        <w:pStyle w:val="Heading2"/>
         <w:numPr>
           <w:ilvl w:val="0"/>
           <w:numId w:val="15"/>
@@ -4544,7 +4544,7 @@
     </w:p>
     <w:p>
       <w:pPr>
-        <w:pStyle w:val="3"/>
+        <w:pStyle w:val="Heading3"/>
         <w:rPr>
           <w:rFonts w:cstheme="minorHAnsi"/>
           <w:lang w:val="bg-BG"/>
@@ -4559,7 +4559,7 @@
     </w:p>
     <w:tbl>
       <w:tblPr>
-        <w:tblStyle w:val="af"/>
+        <w:tblStyle w:val="TableGrid"/>
         <w:tblW w:w="10320" w:type="dxa"/>
         <w:tblInd w:w="23" w:type="dxa"/>
         <w:tblCellMar>
@@ -5498,7 +5498,7 @@
     </w:p>
     <w:p>
       <w:pPr>
-        <w:pStyle w:val="2"/>
+        <w:pStyle w:val="Heading2"/>
         <w:numPr>
           <w:ilvl w:val="0"/>
           <w:numId w:val="16"/>
@@ -6001,7 +6001,7 @@
     </w:p>
     <w:p>
       <w:pPr>
-        <w:pStyle w:val="3"/>
+        <w:pStyle w:val="Heading3"/>
         <w:rPr>
           <w:rFonts w:cstheme="minorHAnsi"/>
           <w:lang w:val="bg-BG"/>
@@ -6016,7 +6016,7 @@
     </w:p>
     <w:tbl>
       <w:tblPr>
-        <w:tblStyle w:val="af"/>
+        <w:tblStyle w:val="TableGrid"/>
         <w:tblW w:w="10350" w:type="dxa"/>
         <w:tblInd w:w="-95" w:type="dxa"/>
         <w:tblLayout w:type="fixed"/>
@@ -6409,7 +6409,7 @@
     </w:p>
     <w:p>
       <w:pPr>
-        <w:pStyle w:val="2"/>
+        <w:pStyle w:val="Heading2"/>
         <w:numPr>
           <w:ilvl w:val="0"/>
           <w:numId w:val="14"/>
@@ -6490,7 +6490,7 @@
     </w:p>
     <w:p>
       <w:pPr>
-        <w:pStyle w:val="ac"/>
+        <w:pStyle w:val="ListParagraph"/>
         <w:numPr>
           <w:ilvl w:val="0"/>
           <w:numId w:val="9"/>
@@ -6537,7 +6537,7 @@
     </w:p>
     <w:p>
       <w:pPr>
-        <w:pStyle w:val="ac"/>
+        <w:pStyle w:val="ListParagraph"/>
         <w:numPr>
           <w:ilvl w:val="0"/>
           <w:numId w:val="9"/>
@@ -6571,7 +6571,7 @@
     </w:p>
     <w:p>
       <w:pPr>
-        <w:pStyle w:val="ac"/>
+        <w:pStyle w:val="ListParagraph"/>
         <w:numPr>
           <w:ilvl w:val="0"/>
           <w:numId w:val="9"/>
@@ -6646,7 +6646,7 @@
     </w:p>
     <w:p>
       <w:pPr>
-        <w:pStyle w:val="ac"/>
+        <w:pStyle w:val="ListParagraph"/>
         <w:numPr>
           <w:ilvl w:val="0"/>
           <w:numId w:val="9"/>
@@ -6680,7 +6680,7 @@
     </w:p>
     <w:p>
       <w:pPr>
-        <w:pStyle w:val="ac"/>
+        <w:pStyle w:val="ListParagraph"/>
         <w:numPr>
           <w:ilvl w:val="0"/>
           <w:numId w:val="9"/>
@@ -6766,7 +6766,7 @@
     </w:p>
     <w:p>
       <w:pPr>
-        <w:pStyle w:val="ac"/>
+        <w:pStyle w:val="ListParagraph"/>
         <w:numPr>
           <w:ilvl w:val="1"/>
           <w:numId w:val="9"/>
@@ -6785,7 +6785,7 @@
     </w:p>
     <w:p>
       <w:pPr>
-        <w:pStyle w:val="ac"/>
+        <w:pStyle w:val="ListParagraph"/>
         <w:numPr>
           <w:ilvl w:val="0"/>
           <w:numId w:val="9"/>
@@ -6832,7 +6832,7 @@
     </w:p>
     <w:p>
       <w:pPr>
-        <w:pStyle w:val="ac"/>
+        <w:pStyle w:val="ListParagraph"/>
         <w:numPr>
           <w:ilvl w:val="1"/>
           <w:numId w:val="9"/>
@@ -6851,7 +6851,7 @@
     </w:p>
     <w:p>
       <w:pPr>
-        <w:pStyle w:val="ac"/>
+        <w:pStyle w:val="ListParagraph"/>
         <w:numPr>
           <w:ilvl w:val="0"/>
           <w:numId w:val="9"/>
@@ -6891,7 +6891,7 @@
     </w:p>
     <w:p>
       <w:pPr>
-        <w:pStyle w:val="ac"/>
+        <w:pStyle w:val="ListParagraph"/>
         <w:rPr>
           <w:rFonts w:ascii="Consolas" w:hAnsi="Consolas" w:cstheme="minorHAnsi"/>
           <w:b/>
@@ -6917,6 +6917,7 @@
         </w:rPr>
         <w:t xml:space="preserve">   </w:t>
       </w:r>
+      <w:proofErr w:type="gramStart"/>
       <w:r>
         <w:rPr>
           <w:rFonts w:ascii="Consolas" w:hAnsi="Consolas" w:cstheme="minorHAnsi"/>
@@ -6924,6 +6925,7 @@
         </w:rPr>
         <w:t>`[</w:t>
       </w:r>
+      <w:proofErr w:type="gramEnd"/>
       <w:r>
         <w:rPr>
           <w:rFonts w:ascii="Consolas" w:hAnsi="Consolas" w:cstheme="minorHAnsi"/>
@@ -6941,7 +6943,7 @@
     </w:p>
     <w:p>
       <w:pPr>
-        <w:pStyle w:val="ac"/>
+        <w:pStyle w:val="ListParagraph"/>
         <w:rPr>
           <w:rFonts w:cstheme="minorHAnsi"/>
           <w:b/>
@@ -7030,6 +7032,7 @@
         </w:rPr>
         <w:t>(</w:t>
       </w:r>
+      <w:proofErr w:type="gramStart"/>
       <w:r>
         <w:rPr>
           <w:rStyle w:val="jlqj4b"/>
@@ -7045,6 +7048,7 @@
         </w:rPr>
         <w:t>)</w:t>
       </w:r>
+      <w:proofErr w:type="gramEnd"/>
       <w:r>
         <w:rPr>
           <w:rStyle w:val="jlqj4b"/>
@@ -7055,7 +7059,7 @@
     </w:p>
     <w:p>
       <w:pPr>
-        <w:pStyle w:val="3"/>
+        <w:pStyle w:val="Heading3"/>
         <w:rPr>
           <w:rFonts w:cstheme="minorHAnsi"/>
           <w:lang w:val="bg-BG"/>
@@ -7325,7 +7329,7 @@
     </w:p>
     <w:p>
       <w:pPr>
-        <w:pStyle w:val="2"/>
+        <w:pStyle w:val="Heading2"/>
         <w:numPr>
           <w:ilvl w:val="0"/>
           <w:numId w:val="0"/>
@@ -7813,7 +7817,7 @@
     </w:p>
     <w:p>
       <w:pPr>
-        <w:pStyle w:val="3"/>
+        <w:pStyle w:val="Heading3"/>
         <w:rPr>
           <w:noProof/>
           <w:lang w:val="bg-BG"/>
@@ -7824,7 +7828,19 @@
           <w:noProof/>
         </w:rPr>
         <w:lastRenderedPageBreak/>
-        <w:t>Input / Consrtaints</w:t>
+        <w:t>Input / Const</w:t>
+      </w:r>
+      <w:r>
+        <w:rPr>
+          <w:noProof/>
+        </w:rPr>
+        <w:t>r</w:t>
+      </w:r>
+      <w:r>
+        <w:rPr>
+          <w:noProof/>
+        </w:rPr>
+        <w:t>aints</w:t>
       </w:r>
     </w:p>
     <w:p>
@@ -7842,7 +7858,7 @@
       </w:r>
       <w:r>
         <w:rPr>
-          <w:rStyle w:val="ab"/>
+          <w:rStyle w:val="Strong"/>
           <w:rFonts w:ascii="Consolas" w:hAnsi="Consolas" w:cstheme="minorHAnsi"/>
           <w:noProof/>
         </w:rPr>
@@ -7850,7 +7866,7 @@
       </w:r>
       <w:r>
         <w:rPr>
-          <w:rStyle w:val="ab"/>
+          <w:rStyle w:val="Strong"/>
           <w:rFonts w:cstheme="minorHAnsi"/>
           <w:noProof/>
         </w:rPr>
@@ -7858,7 +7874,7 @@
       </w:r>
       <w:r>
         <w:rPr>
-          <w:rStyle w:val="ab"/>
+          <w:rStyle w:val="Strong"/>
           <w:rFonts w:cstheme="minorHAnsi"/>
         </w:rPr>
         <w:t>of strings</w:t>
@@ -7872,7 +7888,7 @@
     </w:p>
     <w:p>
       <w:pPr>
-        <w:pStyle w:val="ac"/>
+        <w:pStyle w:val="ListParagraph"/>
         <w:numPr>
           <w:ilvl w:val="0"/>
           <w:numId w:val="12"/>
@@ -7891,7 +7907,7 @@
       </w:r>
       <w:r>
         <w:rPr>
-          <w:rStyle w:val="ab"/>
+          <w:rStyle w:val="Strong"/>
           <w:rFonts w:cstheme="minorHAnsi"/>
         </w:rPr>
         <w:t>first input element,</w:t>
@@ -7935,7 +7951,7 @@
     </w:p>
     <w:p>
       <w:pPr>
-        <w:pStyle w:val="3"/>
+        <w:pStyle w:val="Heading3"/>
         <w:rPr>
           <w:noProof/>
           <w:lang w:val="bg-BG"/>
@@ -8038,7 +8054,7 @@
     </w:p>
     <w:p>
       <w:pPr>
-        <w:pStyle w:val="3"/>
+        <w:pStyle w:val="Heading3"/>
         <w:rPr>
           <w:noProof/>
           <w:lang w:val="bg-BG"/>
@@ -8053,7 +8069,7 @@
     </w:p>
     <w:p>
       <w:pPr>
-        <w:pStyle w:val="ac"/>
+        <w:pStyle w:val="ListParagraph"/>
         <w:numPr>
           <w:ilvl w:val="0"/>
           <w:numId w:val="11"/>
@@ -8082,7 +8098,7 @@
     </w:p>
     <w:p>
       <w:pPr>
-        <w:pStyle w:val="ac"/>
+        <w:pStyle w:val="ListParagraph"/>
         <w:numPr>
           <w:ilvl w:val="0"/>
           <w:numId w:val="11"/>
@@ -8141,7 +8157,7 @@
     </w:p>
     <w:p>
       <w:pPr>
-        <w:pStyle w:val="ac"/>
+        <w:pStyle w:val="ListParagraph"/>
         <w:numPr>
           <w:ilvl w:val="0"/>
           <w:numId w:val="10"/>
@@ -8223,7 +8239,7 @@
     <w:p>
       <w:pPr>
         <w:rPr>
-          <w:rStyle w:val="ab"/>
+          <w:rStyle w:val="Strong"/>
           <w:rFonts w:cstheme="minorHAnsi"/>
           <w:i/>
           <w:lang w:val="bg-BG"/>
@@ -8231,7 +8247,7 @@
       </w:pPr>
       <w:r>
         <w:rPr>
-          <w:rStyle w:val="ab"/>
+          <w:rStyle w:val="Strong"/>
           <w:rFonts w:cstheme="minorHAnsi"/>
           <w:i/>
         </w:rPr>
@@ -8240,7 +8256,7 @@
     </w:p>
     <w:p>
       <w:pPr>
-        <w:pStyle w:val="3"/>
+        <w:pStyle w:val="Heading3"/>
         <w:rPr>
           <w:noProof/>
           <w:lang w:val="bg-BG"/>
@@ -8675,7 +8691,7 @@
     </w:tbl>
     <w:p>
       <w:pPr>
-        <w:pStyle w:val="2"/>
+        <w:pStyle w:val="Heading2"/>
         <w:numPr>
           <w:ilvl w:val="0"/>
           <w:numId w:val="18"/>
@@ -8953,7 +8969,7 @@
     </w:p>
     <w:p>
       <w:pPr>
-        <w:pStyle w:val="3"/>
+        <w:pStyle w:val="Heading3"/>
         <w:rPr>
           <w:lang w:val="bg-BG"/>
         </w:rPr>
@@ -9004,7 +9020,7 @@
     </w:p>
     <w:p>
       <w:pPr>
-        <w:pStyle w:val="3"/>
+        <w:pStyle w:val="Heading3"/>
         <w:rPr>
           <w:lang w:val="bg-BG"/>
         </w:rPr>
@@ -9082,7 +9098,7 @@
     </w:p>
     <w:p>
       <w:pPr>
-        <w:pStyle w:val="3"/>
+        <w:pStyle w:val="Heading3"/>
         <w:rPr>
           <w:lang w:val="bg-BG"/>
         </w:rPr>
@@ -9093,7 +9109,7 @@
     </w:p>
     <w:p>
       <w:pPr>
-        <w:pStyle w:val="ac"/>
+        <w:pStyle w:val="ListParagraph"/>
         <w:numPr>
           <w:ilvl w:val="0"/>
           <w:numId w:val="10"/>
@@ -9132,7 +9148,7 @@
     </w:p>
     <w:p>
       <w:pPr>
-        <w:pStyle w:val="ac"/>
+        <w:pStyle w:val="ListParagraph"/>
         <w:numPr>
           <w:ilvl w:val="0"/>
           <w:numId w:val="10"/>
@@ -9163,7 +9179,7 @@
     </w:p>
     <w:p>
       <w:pPr>
-        <w:pStyle w:val="3"/>
+        <w:pStyle w:val="Heading3"/>
         <w:rPr>
           <w:lang w:val="bg-BG"/>
         </w:rPr>
@@ -9298,7 +9314,7 @@
     </w:tbl>
     <w:p>
       <w:pPr>
-        <w:pStyle w:val="3"/>
+        <w:pStyle w:val="Heading3"/>
         <w:rPr>
           <w:lang w:val="bg-BG"/>
         </w:rPr>
@@ -9401,7 +9417,7 @@
     </w:p>
     <w:tbl>
       <w:tblPr>
-        <w:tblStyle w:val="af"/>
+        <w:tblStyle w:val="TableGrid"/>
         <w:tblW w:w="0" w:type="auto"/>
         <w:tblLook w:val="04A0" w:firstRow="1" w:lastRow="0" w:firstColumn="1" w:lastColumn="0" w:noHBand="0" w:noVBand="1"/>
       </w:tblPr>
@@ -10292,7 +10308,7 @@
 </file>
 
 <file path=word/endnotes.xml><?xml version="1.0" encoding="utf-8"?>
-<w:endnotes xmlns:wpc="http://schemas.microsoft.com/office/word/2010/wordprocessingCanvas" xmlns:cx="http://schemas.microsoft.com/office/drawing/2014/chartex" xmlns:cx1="http://schemas.microsoft.com/office/drawing/2015/9/8/chartex" xmlns:cx2="http://schemas.microsoft.com/office/drawing/2015/10/21/chartex" xmlns:cx3="http://schemas.microsoft.com/office/drawing/2016/5/9/chartex" xmlns:cx4="http://schemas.microsoft.com/office/drawing/2016/5/10/chartex" xmlns:cx5="http://schemas.microsoft.com/office/drawing/2016/5/11/chartex" xmlns:cx6="http://schemas.microsoft.com/office/drawing/2016/5/12/chartex" xmlns:cx7="http://schemas.microsoft.com/office/drawing/2016/5/13/chartex" xmlns:cx8="http://schemas.microsoft.com/office/drawing/2016/5/14/chartex" xmlns:mc="http://schemas.openxmlformats.org/markup-compatibility/2006" xmlns:aink="http://schemas.microsoft.com/office/drawing/2016/ink" xmlns:am3d="http://schemas.microsoft.com/office/drawing/2017/model3d" xmlns:o="urn:schemas-microsoft-com:office:office" xmlns:r="http://schemas.openxmlformats.org/officeDocument/2006/relationships" xmlns:m="http://schemas.openxmlformats.org/officeDocument/2006/math" xmlns:v="urn:schemas-microsoft-com:vml" xmlns:wp14="http://schemas.microsoft.com/office/word/2010/wordprocessingDrawing" xmlns:wp="http://schemas.openxmlformats.org/drawingml/2006/wordprocessingDrawing" xmlns:w10="urn:schemas-microsoft-com:office:word" xmlns:w="http://schemas.openxmlformats.org/wordprocessingml/2006/main" xmlns:w14="http://schemas.microsoft.com/office/word/2010/wordml" xmlns:w15="http://schemas.microsoft.com/office/word/2012/wordml" xmlns:w16cex="http://schemas.microsoft.com/office/word/2018/wordml/cex" xmlns:w16cid="http://schemas.microsoft.com/office/word/2016/wordml/cid" xmlns:w16="http://schemas.microsoft.com/office/word/2018/wordml" xmlns:w16sdtdh="http://schemas.microsoft.com/office/word/2020/wordml/sdtdatahash" xmlns:w16se="http://schemas.microsoft.com/office/word/2015/wordml/symex" xmlns:wpg="http://schemas.microsoft.com/office/word/2010/wordprocessingGroup" xmlns:wpi="http://schemas.microsoft.com/office/word/2010/wordprocessingInk" xmlns:wne="http://schemas.microsoft.com/office/word/2006/wordml" xmlns:wps="http://schemas.microsoft.com/office/word/2010/wordprocessingShape" mc:Ignorable="w14 w15 w16se w16cid w16 w16cex w16sdtdh wp14">
+<w:endnotes xmlns:wpc="http://schemas.microsoft.com/office/word/2010/wordprocessingCanvas" xmlns:cx="http://schemas.microsoft.com/office/drawing/2014/chartex" xmlns:cx1="http://schemas.microsoft.com/office/drawing/2015/9/8/chartex" xmlns:cx2="http://schemas.microsoft.com/office/drawing/2015/10/21/chartex" xmlns:cx3="http://schemas.microsoft.com/office/drawing/2016/5/9/chartex" xmlns:cx4="http://schemas.microsoft.com/office/drawing/2016/5/10/chartex" xmlns:cx5="http://schemas.microsoft.com/office/drawing/2016/5/11/chartex" xmlns:cx6="http://schemas.microsoft.com/office/drawing/2016/5/12/chartex" xmlns:cx7="http://schemas.microsoft.com/office/drawing/2016/5/13/chartex" xmlns:cx8="http://schemas.microsoft.com/office/drawing/2016/5/14/chartex" xmlns:mc="http://schemas.openxmlformats.org/markup-compatibility/2006" xmlns:aink="http://schemas.microsoft.com/office/drawing/2016/ink" xmlns:am3d="http://schemas.microsoft.com/office/drawing/2017/model3d" xmlns:o="urn:schemas-microsoft-com:office:office" xmlns:oel="http://schemas.microsoft.com/office/2019/extlst" xmlns:r="http://schemas.openxmlformats.org/officeDocument/2006/relationships" xmlns:m="http://schemas.openxmlformats.org/officeDocument/2006/math" xmlns:v="urn:schemas-microsoft-com:vml" xmlns:wp14="http://schemas.microsoft.com/office/word/2010/wordprocessingDrawing" xmlns:wp="http://schemas.openxmlformats.org/drawingml/2006/wordprocessingDrawing" xmlns:w10="urn:schemas-microsoft-com:office:word" xmlns:w="http://schemas.openxmlformats.org/wordprocessingml/2006/main" xmlns:w14="http://schemas.microsoft.com/office/word/2010/wordml" xmlns:w15="http://schemas.microsoft.com/office/word/2012/wordml" xmlns:w16cex="http://schemas.microsoft.com/office/word/2018/wordml/cex" xmlns:w16cid="http://schemas.microsoft.com/office/word/2016/wordml/cid" xmlns:w16="http://schemas.microsoft.com/office/word/2018/wordml" xmlns:w16sdtdh="http://schemas.microsoft.com/office/word/2020/wordml/sdtdatahash" xmlns:w16se="http://schemas.microsoft.com/office/word/2015/wordml/symex" xmlns:wpg="http://schemas.microsoft.com/office/word/2010/wordprocessingGroup" xmlns:wpi="http://schemas.microsoft.com/office/word/2010/wordprocessingInk" xmlns:wne="http://schemas.microsoft.com/office/word/2006/wordml" xmlns:wps="http://schemas.microsoft.com/office/word/2010/wordprocessingShape" mc:Ignorable="w14 w15 w16se w16cid w16 w16cex w16sdtdh wp14">
   <w:endnote w:type="separator" w:id="-1">
     <w:p>
       <w:pPr>
@@ -10317,10 +10333,10 @@
 </file>
 
 <file path=word/footer1.xml><?xml version="1.0" encoding="utf-8"?>
-<w:ftr xmlns:wpc="http://schemas.microsoft.com/office/word/2010/wordprocessingCanvas" xmlns:cx="http://schemas.microsoft.com/office/drawing/2014/chartex" xmlns:cx1="http://schemas.microsoft.com/office/drawing/2015/9/8/chartex" xmlns:cx2="http://schemas.microsoft.com/office/drawing/2015/10/21/chartex" xmlns:cx3="http://schemas.microsoft.com/office/drawing/2016/5/9/chartex" xmlns:cx4="http://schemas.microsoft.com/office/drawing/2016/5/10/chartex" xmlns:cx5="http://schemas.microsoft.com/office/drawing/2016/5/11/chartex" xmlns:cx6="http://schemas.microsoft.com/office/drawing/2016/5/12/chartex" xmlns:cx7="http://schemas.microsoft.com/office/drawing/2016/5/13/chartex" xmlns:cx8="http://schemas.microsoft.com/office/drawing/2016/5/14/chartex" xmlns:mc="http://schemas.openxmlformats.org/markup-compatibility/2006" xmlns:aink="http://schemas.microsoft.com/office/drawing/2016/ink" xmlns:am3d="http://schemas.microsoft.com/office/drawing/2017/model3d" xmlns:o="urn:schemas-microsoft-com:office:office" xmlns:r="http://schemas.openxmlformats.org/officeDocument/2006/relationships" xmlns:m="http://schemas.openxmlformats.org/officeDocument/2006/math" xmlns:v="urn:schemas-microsoft-com:vml" xmlns:wp14="http://schemas.microsoft.com/office/word/2010/wordprocessingDrawing" xmlns:wp="http://schemas.openxmlformats.org/drawingml/2006/wordprocessingDrawing" xmlns:w10="urn:schemas-microsoft-com:office:word" xmlns:w="http://schemas.openxmlformats.org/wordprocessingml/2006/main" xmlns:w14="http://schemas.microsoft.com/office/word/2010/wordml" xmlns:w15="http://schemas.microsoft.com/office/word/2012/wordml" xmlns:w16cex="http://schemas.microsoft.com/office/word/2018/wordml/cex" xmlns:w16cid="http://schemas.microsoft.com/office/word/2016/wordml/cid" xmlns:w16="http://schemas.microsoft.com/office/word/2018/wordml" xmlns:w16sdtdh="http://schemas.microsoft.com/office/word/2020/wordml/sdtdatahash" xmlns:w16se="http://schemas.microsoft.com/office/word/2015/wordml/symex" xmlns:wpg="http://schemas.microsoft.com/office/word/2010/wordprocessingGroup" xmlns:wpi="http://schemas.microsoft.com/office/word/2010/wordprocessingInk" xmlns:wne="http://schemas.microsoft.com/office/word/2006/wordml" xmlns:wps="http://schemas.microsoft.com/office/word/2010/wordprocessingShape" mc:Ignorable="w14 w15 w16se w16cid w16 w16cex w16sdtdh wp14">
+<w:ftr xmlns:wpc="http://schemas.microsoft.com/office/word/2010/wordprocessingCanvas" xmlns:cx="http://schemas.microsoft.com/office/drawing/2014/chartex" xmlns:cx1="http://schemas.microsoft.com/office/drawing/2015/9/8/chartex" xmlns:cx2="http://schemas.microsoft.com/office/drawing/2015/10/21/chartex" xmlns:cx3="http://schemas.microsoft.com/office/drawing/2016/5/9/chartex" xmlns:cx4="http://schemas.microsoft.com/office/drawing/2016/5/10/chartex" xmlns:cx5="http://schemas.microsoft.com/office/drawing/2016/5/11/chartex" xmlns:cx6="http://schemas.microsoft.com/office/drawing/2016/5/12/chartex" xmlns:cx7="http://schemas.microsoft.com/office/drawing/2016/5/13/chartex" xmlns:cx8="http://schemas.microsoft.com/office/drawing/2016/5/14/chartex" xmlns:mc="http://schemas.openxmlformats.org/markup-compatibility/2006" xmlns:aink="http://schemas.microsoft.com/office/drawing/2016/ink" xmlns:am3d="http://schemas.microsoft.com/office/drawing/2017/model3d" xmlns:o="urn:schemas-microsoft-com:office:office" xmlns:oel="http://schemas.microsoft.com/office/2019/extlst" xmlns:r="http://schemas.openxmlformats.org/officeDocument/2006/relationships" xmlns:m="http://schemas.openxmlformats.org/officeDocument/2006/math" xmlns:v="urn:schemas-microsoft-com:vml" xmlns:wp14="http://schemas.microsoft.com/office/word/2010/wordprocessingDrawing" xmlns:wp="http://schemas.openxmlformats.org/drawingml/2006/wordprocessingDrawing" xmlns:w10="urn:schemas-microsoft-com:office:word" xmlns:w="http://schemas.openxmlformats.org/wordprocessingml/2006/main" xmlns:w14="http://schemas.microsoft.com/office/word/2010/wordml" xmlns:w15="http://schemas.microsoft.com/office/word/2012/wordml" xmlns:w16cex="http://schemas.microsoft.com/office/word/2018/wordml/cex" xmlns:w16cid="http://schemas.microsoft.com/office/word/2016/wordml/cid" xmlns:w16="http://schemas.microsoft.com/office/word/2018/wordml" xmlns:w16sdtdh="http://schemas.microsoft.com/office/word/2020/wordml/sdtdatahash" xmlns:w16se="http://schemas.microsoft.com/office/word/2015/wordml/symex" xmlns:wpg="http://schemas.microsoft.com/office/word/2010/wordprocessingGroup" xmlns:wpi="http://schemas.microsoft.com/office/word/2010/wordprocessingInk" xmlns:wne="http://schemas.microsoft.com/office/word/2006/wordml" xmlns:wps="http://schemas.microsoft.com/office/word/2010/wordprocessingShape" mc:Ignorable="w14 w15 w16se w16cid w16 w16cex w16sdtdh wp14">
   <w:p>
     <w:pPr>
-      <w:pStyle w:val="a5"/>
+      <w:pStyle w:val="Footer"/>
     </w:pPr>
     <w:r>
       <w:rPr>
@@ -10527,7 +10543,7 @@
                           <w:hyperlink r:id="rId1" w:history="1">
                             <w:r>
                               <w:rPr>
-                                <w:rStyle w:val="a9"/>
+                                <w:rStyle w:val="Hyperlink"/>
                                 <w:color w:val="0882DE"/>
                                 <w:sz w:val="17"/>
                                 <w:szCs w:val="17"/>
@@ -11367,7 +11383,7 @@
                           <wp:extent cx="180000" cy="180000"/>
                           <wp:effectExtent l="0" t="0" r="0" b="0"/>
                           <wp:docPr id="3" name="Picture 3">
-                            <a:hlinkClick xmlns:a="http://schemas.openxmlformats.org/drawingml/2006/main" r:id="rId1"/>
+                            <a:hlinkClick xmlns:a="http://schemas.openxmlformats.org/drawingml/2006/main" r:id="rId21"/>
                           </wp:docPr>
                           <wp:cNvGraphicFramePr>
                             <a:graphicFrameLocks xmlns:a="http://schemas.openxmlformats.org/drawingml/2006/main" noChangeAspect="1"/>
@@ -11384,7 +11400,7 @@
                                   </pic:cNvPicPr>
                                 </pic:nvPicPr>
                                 <pic:blipFill>
-                                  <a:blip r:embed="rId2">
+                                  <a:blip r:embed="rId22">
                                     <a:extLst>
                                       <a:ext uri="{28A0092B-C50C-407E-A947-70E740481C1C}">
                                         <a14:useLocalDpi xmlns:a14="http://schemas.microsoft.com/office/drawing/2010/main" val="0"/>
@@ -11434,7 +11450,7 @@
                           <wp:extent cx="180000" cy="180000"/>
                           <wp:effectExtent l="0" t="0" r="0" b="0"/>
                           <wp:docPr id="2" name="Picture 2">
-                            <a:hlinkClick xmlns:a="http://schemas.openxmlformats.org/drawingml/2006/main" r:id="rId3"/>
+                            <a:hlinkClick xmlns:a="http://schemas.openxmlformats.org/drawingml/2006/main" r:id="rId23"/>
                           </wp:docPr>
                           <wp:cNvGraphicFramePr>
                             <a:graphicFrameLocks xmlns:a="http://schemas.openxmlformats.org/drawingml/2006/main" noChangeAspect="1"/>
@@ -11444,14 +11460,14 @@
                               <pic:pic xmlns:pic="http://schemas.openxmlformats.org/drawingml/2006/picture">
                                 <pic:nvPicPr>
                                   <pic:cNvPr id="2" name="Picture 2">
-                                    <a:hlinkClick r:id="rId3"/>
+                                    <a:hlinkClick r:id="rId23"/>
                                   </pic:cNvPr>
                                   <pic:cNvPicPr>
                                     <a:picLocks noChangeAspect="1" noChangeArrowheads="1"/>
                                   </pic:cNvPicPr>
                                 </pic:nvPicPr>
                                 <pic:blipFill>
-                                  <a:blip r:embed="rId4">
+                                  <a:blip r:embed="rId24">
                                     <a:extLst>
                                       <a:ext uri="{28A0092B-C50C-407E-A947-70E740481C1C}">
                                         <a14:useLocalDpi xmlns:a14="http://schemas.microsoft.com/office/drawing/2010/main" val="0"/>
@@ -11501,7 +11517,7 @@
                           <wp:extent cx="180000" cy="180000"/>
                           <wp:effectExtent l="0" t="0" r="0" b="0"/>
                           <wp:docPr id="5" name="Picture 5" title="Software University @ Facebook">
-                            <a:hlinkClick xmlns:a="http://schemas.openxmlformats.org/drawingml/2006/main" r:id="rId5"/>
+                            <a:hlinkClick xmlns:a="http://schemas.openxmlformats.org/drawingml/2006/main" r:id="rId25"/>
                           </wp:docPr>
                           <wp:cNvGraphicFramePr>
                             <a:graphicFrameLocks xmlns:a="http://schemas.openxmlformats.org/drawingml/2006/main" noChangeAspect="1"/>
@@ -11511,12 +11527,12 @@
                               <pic:pic xmlns:pic="http://schemas.openxmlformats.org/drawingml/2006/picture">
                                 <pic:nvPicPr>
                                   <pic:cNvPr id="5" name="Picture 5" title="Software University @ Facebook">
-                                    <a:hlinkClick r:id="rId5"/>
+                                    <a:hlinkClick r:id="rId25"/>
                                   </pic:cNvPr>
                                   <pic:cNvPicPr/>
                                 </pic:nvPicPr>
                                 <pic:blipFill>
-                                  <a:blip r:embed="rId6"/>
+                                  <a:blip r:embed="rId26"/>
                                   <a:stretch>
                                     <a:fillRect/>
                                   </a:stretch>
@@ -11555,7 +11571,7 @@
                           <wp:extent cx="180000" cy="180000"/>
                           <wp:effectExtent l="0" t="0" r="0" b="0"/>
                           <wp:docPr id="20" name="Picture 20">
-                            <a:hlinkClick xmlns:a="http://schemas.openxmlformats.org/drawingml/2006/main" r:id="rId7"/>
+                            <a:hlinkClick xmlns:a="http://schemas.openxmlformats.org/drawingml/2006/main" r:id="rId27"/>
                           </wp:docPr>
                           <wp:cNvGraphicFramePr>
                             <a:graphicFrameLocks xmlns:a="http://schemas.openxmlformats.org/drawingml/2006/main" noChangeAspect="1"/>
@@ -11565,20 +11581,20 @@
                               <pic:pic xmlns:pic="http://schemas.openxmlformats.org/drawingml/2006/picture">
                                 <pic:nvPicPr>
                                   <pic:cNvPr id="20" name="Picture 20">
-                                    <a:hlinkClick r:id="rId7"/>
+                                    <a:hlinkClick r:id="rId27"/>
                                   </pic:cNvPr>
                                   <pic:cNvPicPr>
                                     <a:picLocks noChangeAspect="1" noChangeArrowheads="1"/>
                                   </pic:cNvPicPr>
                                 </pic:nvPicPr>
                                 <pic:blipFill>
-                                  <a:blip r:embed="rId8">
+                                  <a:blip r:embed="rId28">
                                     <a:extLst>
                                       <a:ext uri="{28A0092B-C50C-407E-A947-70E740481C1C}">
                                         <a14:useLocalDpi xmlns:a14="http://schemas.microsoft.com/office/drawing/2010/main" val="0"/>
                                       </a:ext>
                                       <a:ext uri="{837473B0-CC2E-450A-ABE3-18F120FF3D39}">
-                                        <a1611:picAttrSrcUrl xmlns:a1611="http://schemas.microsoft.com/office/drawing/2016/11/main" r:id="rId9"/>
+                                        <a1611:picAttrSrcUrl xmlns:a1611="http://schemas.microsoft.com/office/drawing/2016/11/main" r:id="rId29"/>
                                       </a:ext>
                                     </a:extLst>
                                   </a:blip>
@@ -11625,7 +11641,7 @@
                           <wp:extent cx="180000" cy="180000"/>
                           <wp:effectExtent l="0" t="0" r="0" b="0"/>
                           <wp:docPr id="7" name="Picture 7" title="Software University @ Twitter">
-                            <a:hlinkClick xmlns:a="http://schemas.openxmlformats.org/drawingml/2006/main" r:id="rId10"/>
+                            <a:hlinkClick xmlns:a="http://schemas.openxmlformats.org/drawingml/2006/main" r:id="rId30"/>
                           </wp:docPr>
                           <wp:cNvGraphicFramePr>
                             <a:graphicFrameLocks xmlns:a="http://schemas.openxmlformats.org/drawingml/2006/main" noChangeAspect="1"/>
@@ -11635,12 +11651,12 @@
                               <pic:pic xmlns:pic="http://schemas.openxmlformats.org/drawingml/2006/picture">
                                 <pic:nvPicPr>
                                   <pic:cNvPr id="7" name="Picture 7" title="Software University @ Twitter">
-                                    <a:hlinkClick r:id="rId10"/>
+                                    <a:hlinkClick r:id="rId30"/>
                                   </pic:cNvPr>
                                   <pic:cNvPicPr/>
                                 </pic:nvPicPr>
                                 <pic:blipFill>
-                                  <a:blip r:embed="rId11"/>
+                                  <a:blip r:embed="rId31"/>
                                   <a:stretch>
                                     <a:fillRect/>
                                   </a:stretch>
@@ -11679,7 +11695,7 @@
                           <wp:extent cx="180000" cy="180000"/>
                           <wp:effectExtent l="0" t="0" r="0" b="0"/>
                           <wp:docPr id="17" name="Picture 17" title="Software University @ YouTube">
-                            <a:hlinkClick xmlns:a="http://schemas.openxmlformats.org/drawingml/2006/main" r:id="rId12"/>
+                            <a:hlinkClick xmlns:a="http://schemas.openxmlformats.org/drawingml/2006/main" r:id="rId32"/>
                           </wp:docPr>
                           <wp:cNvGraphicFramePr>
                             <a:graphicFrameLocks xmlns:a="http://schemas.openxmlformats.org/drawingml/2006/main" noChangeAspect="1"/>
@@ -11689,12 +11705,12 @@
                               <pic:pic xmlns:pic="http://schemas.openxmlformats.org/drawingml/2006/picture">
                                 <pic:nvPicPr>
                                   <pic:cNvPr id="17" name="Picture 17" title="Software University @ YouTube">
-                                    <a:hlinkClick r:id="rId12"/>
+                                    <a:hlinkClick r:id="rId32"/>
                                   </pic:cNvPr>
                                   <pic:cNvPicPr/>
                                 </pic:nvPicPr>
                                 <pic:blipFill>
-                                  <a:blip r:embed="rId13"/>
+                                  <a:blip r:embed="rId33"/>
                                   <a:stretch>
                                     <a:fillRect/>
                                   </a:stretch>
@@ -11733,7 +11749,7 @@
                           <wp:extent cx="180000" cy="180000"/>
                           <wp:effectExtent l="0" t="0" r="0" b="0"/>
                           <wp:docPr id="21" name="Picture 21">
-                            <a:hlinkClick xmlns:a="http://schemas.openxmlformats.org/drawingml/2006/main" r:id="rId14"/>
+                            <a:hlinkClick xmlns:a="http://schemas.openxmlformats.org/drawingml/2006/main" r:id="rId34"/>
                           </wp:docPr>
                           <wp:cNvGraphicFramePr>
                             <a:graphicFrameLocks xmlns:a="http://schemas.openxmlformats.org/drawingml/2006/main" noChangeAspect="1"/>
@@ -11743,14 +11759,14 @@
                               <pic:pic xmlns:pic="http://schemas.openxmlformats.org/drawingml/2006/picture">
                                 <pic:nvPicPr>
                                   <pic:cNvPr id="21" name="Picture 21">
-                                    <a:hlinkClick r:id="rId14"/>
+                                    <a:hlinkClick r:id="rId34"/>
                                   </pic:cNvPr>
                                   <pic:cNvPicPr>
                                     <a:picLocks noChangeAspect="1" noChangeArrowheads="1"/>
                                   </pic:cNvPicPr>
                                 </pic:nvPicPr>
                                 <pic:blipFill rotWithShape="1">
-                                  <a:blip r:embed="rId15">
+                                  <a:blip r:embed="rId35">
                                     <a:extLst>
                                       <a:ext uri="{28A0092B-C50C-407E-A947-70E740481C1C}">
                                         <a14:useLocalDpi xmlns:a14="http://schemas.microsoft.com/office/drawing/2010/main" val="0"/>
@@ -11803,7 +11819,7 @@
                           <wp:extent cx="180000" cy="180000"/>
                           <wp:effectExtent l="0" t="0" r="0" b="0"/>
                           <wp:docPr id="22" name="Picture 22">
-                            <a:hlinkClick xmlns:a="http://schemas.openxmlformats.org/drawingml/2006/main" r:id="rId16"/>
+                            <a:hlinkClick xmlns:a="http://schemas.openxmlformats.org/drawingml/2006/main" r:id="rId36"/>
                           </wp:docPr>
                           <wp:cNvGraphicFramePr>
                             <a:graphicFrameLocks xmlns:a="http://schemas.openxmlformats.org/drawingml/2006/main" noChangeAspect="1"/>
@@ -11813,14 +11829,14 @@
                               <pic:pic xmlns:pic="http://schemas.openxmlformats.org/drawingml/2006/picture">
                                 <pic:nvPicPr>
                                   <pic:cNvPr id="22" name="Picture 22">
-                                    <a:hlinkClick r:id="rId16"/>
+                                    <a:hlinkClick r:id="rId36"/>
                                   </pic:cNvPr>
                                   <pic:cNvPicPr>
                                     <a:picLocks noChangeAspect="1" noChangeArrowheads="1"/>
                                   </pic:cNvPicPr>
                                 </pic:nvPicPr>
                                 <pic:blipFill>
-                                  <a:blip r:embed="rId17">
+                                  <a:blip r:embed="rId37">
                                     <a:extLst>
                                       <a:ext uri="{28A0092B-C50C-407E-A947-70E740481C1C}">
                                         <a14:useLocalDpi xmlns:a14="http://schemas.microsoft.com/office/drawing/2010/main" val="0"/>
@@ -11870,7 +11886,7 @@
                           <wp:extent cx="180000" cy="180000"/>
                           <wp:effectExtent l="0" t="0" r="0" b="0"/>
                           <wp:docPr id="23" name="Picture 23" title="Software University: Email Us">
-                            <a:hlinkClick xmlns:a="http://schemas.openxmlformats.org/drawingml/2006/main" r:id="rId18"/>
+                            <a:hlinkClick xmlns:a="http://schemas.openxmlformats.org/drawingml/2006/main" r:id="rId38"/>
                           </wp:docPr>
                           <wp:cNvGraphicFramePr>
                             <a:graphicFrameLocks xmlns:a="http://schemas.openxmlformats.org/drawingml/2006/main" noChangeAspect="1"/>
@@ -11880,12 +11896,12 @@
                               <pic:pic xmlns:pic="http://schemas.openxmlformats.org/drawingml/2006/picture">
                                 <pic:nvPicPr>
                                   <pic:cNvPr id="23" name="Picture 23" title="Software University: Email Us">
-                                    <a:hlinkClick r:id="rId18"/>
+                                    <a:hlinkClick r:id="rId38"/>
                                   </pic:cNvPr>
                                   <pic:cNvPicPr/>
                                 </pic:nvPicPr>
                                 <pic:blipFill>
-                                  <a:blip r:embed="rId19"/>
+                                  <a:blip r:embed="rId39"/>
                                   <a:stretch>
                                     <a:fillRect/>
                                   </a:stretch>
@@ -11931,7 +11947,7 @@
           <wp:effectExtent l="0" t="0" r="0" b="5715"/>
           <wp:wrapSquare wrapText="bothSides"/>
           <wp:docPr id="1" name="Picture 1">
-            <a:hlinkClick xmlns:a="http://schemas.openxmlformats.org/drawingml/2006/main" r:id="rId20"/>
+            <a:hlinkClick xmlns:a="http://schemas.openxmlformats.org/drawingml/2006/main" r:id="rId21"/>
           </wp:docPr>
           <wp:cNvGraphicFramePr>
             <a:graphicFrameLocks xmlns:a="http://schemas.openxmlformats.org/drawingml/2006/main" noChangeAspect="1"/>
@@ -11941,14 +11957,14 @@
               <pic:pic xmlns:pic="http://schemas.openxmlformats.org/drawingml/2006/picture">
                 <pic:nvPicPr>
                   <pic:cNvPr id="1" name="Picture 1">
-                    <a:hlinkClick r:id="rId20"/>
+                    <a:hlinkClick r:id="rId21"/>
                   </pic:cNvPr>
                   <pic:cNvPicPr>
                     <a:picLocks noChangeAspect="1" noChangeArrowheads="1"/>
                   </pic:cNvPicPr>
                 </pic:nvPicPr>
                 <pic:blipFill>
-                  <a:blip r:embed="rId21">
+                  <a:blip r:embed="rId40">
                     <a:extLst>
                       <a:ext uri="{28A0092B-C50C-407E-A947-70E740481C1C}">
                         <a14:useLocalDpi xmlns:a14="http://schemas.microsoft.com/office/drawing/2010/main" val="0"/>
@@ -12346,7 +12362,7 @@
 </file>
 
 <file path=word/footnotes.xml><?xml version="1.0" encoding="utf-8"?>
-<w:footnotes xmlns:wpc="http://schemas.microsoft.com/office/word/2010/wordprocessingCanvas" xmlns:cx="http://schemas.microsoft.com/office/drawing/2014/chartex" xmlns:cx1="http://schemas.microsoft.com/office/drawing/2015/9/8/chartex" xmlns:cx2="http://schemas.microsoft.com/office/drawing/2015/10/21/chartex" xmlns:cx3="http://schemas.microsoft.com/office/drawing/2016/5/9/chartex" xmlns:cx4="http://schemas.microsoft.com/office/drawing/2016/5/10/chartex" xmlns:cx5="http://schemas.microsoft.com/office/drawing/2016/5/11/chartex" xmlns:cx6="http://schemas.microsoft.com/office/drawing/2016/5/12/chartex" xmlns:cx7="http://schemas.microsoft.com/office/drawing/2016/5/13/chartex" xmlns:cx8="http://schemas.microsoft.com/office/drawing/2016/5/14/chartex" xmlns:mc="http://schemas.openxmlformats.org/markup-compatibility/2006" xmlns:aink="http://schemas.microsoft.com/office/drawing/2016/ink" xmlns:am3d="http://schemas.microsoft.com/office/drawing/2017/model3d" xmlns:o="urn:schemas-microsoft-com:office:office" xmlns:r="http://schemas.openxmlformats.org/officeDocument/2006/relationships" xmlns:m="http://schemas.openxmlformats.org/officeDocument/2006/math" xmlns:v="urn:schemas-microsoft-com:vml" xmlns:wp14="http://schemas.microsoft.com/office/word/2010/wordprocessingDrawing" xmlns:wp="http://schemas.openxmlformats.org/drawingml/2006/wordprocessingDrawing" xmlns:w10="urn:schemas-microsoft-com:office:word" xmlns:w="http://schemas.openxmlformats.org/wordprocessingml/2006/main" xmlns:w14="http://schemas.microsoft.com/office/word/2010/wordml" xmlns:w15="http://schemas.microsoft.com/office/word/2012/wordml" xmlns:w16cex="http://schemas.microsoft.com/office/word/2018/wordml/cex" xmlns:w16cid="http://schemas.microsoft.com/office/word/2016/wordml/cid" xmlns:w16="http://schemas.microsoft.com/office/word/2018/wordml" xmlns:w16sdtdh="http://schemas.microsoft.com/office/word/2020/wordml/sdtdatahash" xmlns:w16se="http://schemas.microsoft.com/office/word/2015/wordml/symex" xmlns:wpg="http://schemas.microsoft.com/office/word/2010/wordprocessingGroup" xmlns:wpi="http://schemas.microsoft.com/office/word/2010/wordprocessingInk" xmlns:wne="http://schemas.microsoft.com/office/word/2006/wordml" xmlns:wps="http://schemas.microsoft.com/office/word/2010/wordprocessingShape" mc:Ignorable="w14 w15 w16se w16cid w16 w16cex w16sdtdh wp14">
+<w:footnotes xmlns:wpc="http://schemas.microsoft.com/office/word/2010/wordprocessingCanvas" xmlns:cx="http://schemas.microsoft.com/office/drawing/2014/chartex" xmlns:cx1="http://schemas.microsoft.com/office/drawing/2015/9/8/chartex" xmlns:cx2="http://schemas.microsoft.com/office/drawing/2015/10/21/chartex" xmlns:cx3="http://schemas.microsoft.com/office/drawing/2016/5/9/chartex" xmlns:cx4="http://schemas.microsoft.com/office/drawing/2016/5/10/chartex" xmlns:cx5="http://schemas.microsoft.com/office/drawing/2016/5/11/chartex" xmlns:cx6="http://schemas.microsoft.com/office/drawing/2016/5/12/chartex" xmlns:cx7="http://schemas.microsoft.com/office/drawing/2016/5/13/chartex" xmlns:cx8="http://schemas.microsoft.com/office/drawing/2016/5/14/chartex" xmlns:mc="http://schemas.openxmlformats.org/markup-compatibility/2006" xmlns:aink="http://schemas.microsoft.com/office/drawing/2016/ink" xmlns:am3d="http://schemas.microsoft.com/office/drawing/2017/model3d" xmlns:o="urn:schemas-microsoft-com:office:office" xmlns:oel="http://schemas.microsoft.com/office/2019/extlst" xmlns:r="http://schemas.openxmlformats.org/officeDocument/2006/relationships" xmlns:m="http://schemas.openxmlformats.org/officeDocument/2006/math" xmlns:v="urn:schemas-microsoft-com:vml" xmlns:wp14="http://schemas.microsoft.com/office/word/2010/wordprocessingDrawing" xmlns:wp="http://schemas.openxmlformats.org/drawingml/2006/wordprocessingDrawing" xmlns:w10="urn:schemas-microsoft-com:office:word" xmlns:w="http://schemas.openxmlformats.org/wordprocessingml/2006/main" xmlns:w14="http://schemas.microsoft.com/office/word/2010/wordml" xmlns:w15="http://schemas.microsoft.com/office/word/2012/wordml" xmlns:w16cex="http://schemas.microsoft.com/office/word/2018/wordml/cex" xmlns:w16cid="http://schemas.microsoft.com/office/word/2016/wordml/cid" xmlns:w16="http://schemas.microsoft.com/office/word/2018/wordml" xmlns:w16sdtdh="http://schemas.microsoft.com/office/word/2020/wordml/sdtdatahash" xmlns:w16se="http://schemas.microsoft.com/office/word/2015/wordml/symex" xmlns:wpg="http://schemas.microsoft.com/office/word/2010/wordprocessingGroup" xmlns:wpi="http://schemas.microsoft.com/office/word/2010/wordprocessingInk" xmlns:wne="http://schemas.microsoft.com/office/word/2006/wordml" xmlns:wps="http://schemas.microsoft.com/office/word/2010/wordprocessingShape" mc:Ignorable="w14 w15 w16se w16cid w16 w16cex w16sdtdh wp14">
   <w:footnote w:type="separator" w:id="-1">
     <w:p>
       <w:pPr>
@@ -12371,10 +12387,10 @@
 </file>
 
 <file path=word/header1.xml><?xml version="1.0" encoding="utf-8"?>
-<w:hdr xmlns:wpc="http://schemas.microsoft.com/office/word/2010/wordprocessingCanvas" xmlns:cx="http://schemas.microsoft.com/office/drawing/2014/chartex" xmlns:cx1="http://schemas.microsoft.com/office/drawing/2015/9/8/chartex" xmlns:cx2="http://schemas.microsoft.com/office/drawing/2015/10/21/chartex" xmlns:cx3="http://schemas.microsoft.com/office/drawing/2016/5/9/chartex" xmlns:cx4="http://schemas.microsoft.com/office/drawing/2016/5/10/chartex" xmlns:cx5="http://schemas.microsoft.com/office/drawing/2016/5/11/chartex" xmlns:cx6="http://schemas.microsoft.com/office/drawing/2016/5/12/chartex" xmlns:cx7="http://schemas.microsoft.com/office/drawing/2016/5/13/chartex" xmlns:cx8="http://schemas.microsoft.com/office/drawing/2016/5/14/chartex" xmlns:mc="http://schemas.openxmlformats.org/markup-compatibility/2006" xmlns:aink="http://schemas.microsoft.com/office/drawing/2016/ink" xmlns:am3d="http://schemas.microsoft.com/office/drawing/2017/model3d" xmlns:o="urn:schemas-microsoft-com:office:office" xmlns:r="http://schemas.openxmlformats.org/officeDocument/2006/relationships" xmlns:m="http://schemas.openxmlformats.org/officeDocument/2006/math" xmlns:v="urn:schemas-microsoft-com:vml" xmlns:wp14="http://schemas.microsoft.com/office/word/2010/wordprocessingDrawing" xmlns:wp="http://schemas.openxmlformats.org/drawingml/2006/wordprocessingDrawing" xmlns:w10="urn:schemas-microsoft-com:office:word" xmlns:w="http://schemas.openxmlformats.org/wordprocessingml/2006/main" xmlns:w14="http://schemas.microsoft.com/office/word/2010/wordml" xmlns:w15="http://schemas.microsoft.com/office/word/2012/wordml" xmlns:w16cex="http://schemas.microsoft.com/office/word/2018/wordml/cex" xmlns:w16cid="http://schemas.microsoft.com/office/word/2016/wordml/cid" xmlns:w16="http://schemas.microsoft.com/office/word/2018/wordml" xmlns:w16sdtdh="http://schemas.microsoft.com/office/word/2020/wordml/sdtdatahash" xmlns:w16se="http://schemas.microsoft.com/office/word/2015/wordml/symex" xmlns:wpg="http://schemas.microsoft.com/office/word/2010/wordprocessingGroup" xmlns:wpi="http://schemas.microsoft.com/office/word/2010/wordprocessingInk" xmlns:wne="http://schemas.microsoft.com/office/word/2006/wordml" xmlns:wps="http://schemas.microsoft.com/office/word/2010/wordprocessingShape" mc:Ignorable="w14 w15 w16se w16cid w16 w16cex w16sdtdh wp14">
+<w:hdr xmlns:wpc="http://schemas.microsoft.com/office/word/2010/wordprocessingCanvas" xmlns:cx="http://schemas.microsoft.com/office/drawing/2014/chartex" xmlns:cx1="http://schemas.microsoft.com/office/drawing/2015/9/8/chartex" xmlns:cx2="http://schemas.microsoft.com/office/drawing/2015/10/21/chartex" xmlns:cx3="http://schemas.microsoft.com/office/drawing/2016/5/9/chartex" xmlns:cx4="http://schemas.microsoft.com/office/drawing/2016/5/10/chartex" xmlns:cx5="http://schemas.microsoft.com/office/drawing/2016/5/11/chartex" xmlns:cx6="http://schemas.microsoft.com/office/drawing/2016/5/12/chartex" xmlns:cx7="http://schemas.microsoft.com/office/drawing/2016/5/13/chartex" xmlns:cx8="http://schemas.microsoft.com/office/drawing/2016/5/14/chartex" xmlns:mc="http://schemas.openxmlformats.org/markup-compatibility/2006" xmlns:aink="http://schemas.microsoft.com/office/drawing/2016/ink" xmlns:am3d="http://schemas.microsoft.com/office/drawing/2017/model3d" xmlns:o="urn:schemas-microsoft-com:office:office" xmlns:oel="http://schemas.microsoft.com/office/2019/extlst" xmlns:r="http://schemas.openxmlformats.org/officeDocument/2006/relationships" xmlns:m="http://schemas.openxmlformats.org/officeDocument/2006/math" xmlns:v="urn:schemas-microsoft-com:vml" xmlns:wp14="http://schemas.microsoft.com/office/word/2010/wordprocessingDrawing" xmlns:wp="http://schemas.openxmlformats.org/drawingml/2006/wordprocessingDrawing" xmlns:w10="urn:schemas-microsoft-com:office:word" xmlns:w="http://schemas.openxmlformats.org/wordprocessingml/2006/main" xmlns:w14="http://schemas.microsoft.com/office/word/2010/wordml" xmlns:w15="http://schemas.microsoft.com/office/word/2012/wordml" xmlns:w16cex="http://schemas.microsoft.com/office/word/2018/wordml/cex" xmlns:w16cid="http://schemas.microsoft.com/office/word/2016/wordml/cid" xmlns:w16="http://schemas.microsoft.com/office/word/2018/wordml" xmlns:w16sdtdh="http://schemas.microsoft.com/office/word/2020/wordml/sdtdatahash" xmlns:w16se="http://schemas.microsoft.com/office/word/2015/wordml/symex" xmlns:wpg="http://schemas.microsoft.com/office/word/2010/wordprocessingGroup" xmlns:wpi="http://schemas.microsoft.com/office/word/2010/wordprocessingInk" xmlns:wne="http://schemas.microsoft.com/office/word/2006/wordml" xmlns:wps="http://schemas.microsoft.com/office/word/2010/wordprocessingShape" mc:Ignorable="w14 w15 w16se w16cid w16 w16cex w16sdtdh wp14">
   <w:p>
     <w:pPr>
-      <w:pStyle w:val="a3"/>
+      <w:pStyle w:val="Header"/>
       <w:ind w:hanging="1134"/>
     </w:pPr>
   </w:p>
@@ -12382,7 +12398,7 @@
 </file>
 
 <file path=word/numbering.xml><?xml version="1.0" encoding="utf-8"?>
-<w:numbering xmlns:wpc="http://schemas.microsoft.com/office/word/2010/wordprocessingCanvas" xmlns:cx="http://schemas.microsoft.com/office/drawing/2014/chartex" xmlns:cx1="http://schemas.microsoft.com/office/drawing/2015/9/8/chartex" xmlns:cx2="http://schemas.microsoft.com/office/drawing/2015/10/21/chartex" xmlns:cx3="http://schemas.microsoft.com/office/drawing/2016/5/9/chartex" xmlns:cx4="http://schemas.microsoft.com/office/drawing/2016/5/10/chartex" xmlns:cx5="http://schemas.microsoft.com/office/drawing/2016/5/11/chartex" xmlns:cx6="http://schemas.microsoft.com/office/drawing/2016/5/12/chartex" xmlns:cx7="http://schemas.microsoft.com/office/drawing/2016/5/13/chartex" xmlns:cx8="http://schemas.microsoft.com/office/drawing/2016/5/14/chartex" xmlns:mc="http://schemas.openxmlformats.org/markup-compatibility/2006" xmlns:aink="http://schemas.microsoft.com/office/drawing/2016/ink" xmlns:am3d="http://schemas.microsoft.com/office/drawing/2017/model3d" xmlns:o="urn:schemas-microsoft-com:office:office" xmlns:r="http://schemas.openxmlformats.org/officeDocument/2006/relationships" xmlns:m="http://schemas.openxmlformats.org/officeDocument/2006/math" xmlns:v="urn:schemas-microsoft-com:vml" xmlns:wp14="http://schemas.microsoft.com/office/word/2010/wordprocessingDrawing" xmlns:wp="http://schemas.openxmlformats.org/drawingml/2006/wordprocessingDrawing" xmlns:w10="urn:schemas-microsoft-com:office:word" xmlns:w="http://schemas.openxmlformats.org/wordprocessingml/2006/main" xmlns:w14="http://schemas.microsoft.com/office/word/2010/wordml" xmlns:w15="http://schemas.microsoft.com/office/word/2012/wordml" xmlns:w16cex="http://schemas.microsoft.com/office/word/2018/wordml/cex" xmlns:w16cid="http://schemas.microsoft.com/office/word/2016/wordml/cid" xmlns:w16="http://schemas.microsoft.com/office/word/2018/wordml" xmlns:w16sdtdh="http://schemas.microsoft.com/office/word/2020/wordml/sdtdatahash" xmlns:w16se="http://schemas.microsoft.com/office/word/2015/wordml/symex" xmlns:wpg="http://schemas.microsoft.com/office/word/2010/wordprocessingGroup" xmlns:wpi="http://schemas.microsoft.com/office/word/2010/wordprocessingInk" xmlns:wne="http://schemas.microsoft.com/office/word/2006/wordml" xmlns:wps="http://schemas.microsoft.com/office/word/2010/wordprocessingShape" mc:Ignorable="w14 w15 w16se w16cid w16 w16cex w16sdtdh wp14">
+<w:numbering xmlns:wpc="http://schemas.microsoft.com/office/word/2010/wordprocessingCanvas" xmlns:cx="http://schemas.microsoft.com/office/drawing/2014/chartex" xmlns:cx1="http://schemas.microsoft.com/office/drawing/2015/9/8/chartex" xmlns:cx2="http://schemas.microsoft.com/office/drawing/2015/10/21/chartex" xmlns:cx3="http://schemas.microsoft.com/office/drawing/2016/5/9/chartex" xmlns:cx4="http://schemas.microsoft.com/office/drawing/2016/5/10/chartex" xmlns:cx5="http://schemas.microsoft.com/office/drawing/2016/5/11/chartex" xmlns:cx6="http://schemas.microsoft.com/office/drawing/2016/5/12/chartex" xmlns:cx7="http://schemas.microsoft.com/office/drawing/2016/5/13/chartex" xmlns:cx8="http://schemas.microsoft.com/office/drawing/2016/5/14/chartex" xmlns:mc="http://schemas.openxmlformats.org/markup-compatibility/2006" xmlns:aink="http://schemas.microsoft.com/office/drawing/2016/ink" xmlns:am3d="http://schemas.microsoft.com/office/drawing/2017/model3d" xmlns:o="urn:schemas-microsoft-com:office:office" xmlns:oel="http://schemas.microsoft.com/office/2019/extlst" xmlns:r="http://schemas.openxmlformats.org/officeDocument/2006/relationships" xmlns:m="http://schemas.openxmlformats.org/officeDocument/2006/math" xmlns:v="urn:schemas-microsoft-com:vml" xmlns:wp14="http://schemas.microsoft.com/office/word/2010/wordprocessingDrawing" xmlns:wp="http://schemas.openxmlformats.org/drawingml/2006/wordprocessingDrawing" xmlns:w10="urn:schemas-microsoft-com:office:word" xmlns:w="http://schemas.openxmlformats.org/wordprocessingml/2006/main" xmlns:w14="http://schemas.microsoft.com/office/word/2010/wordml" xmlns:w15="http://schemas.microsoft.com/office/word/2012/wordml" xmlns:w16cex="http://schemas.microsoft.com/office/word/2018/wordml/cex" xmlns:w16cid="http://schemas.microsoft.com/office/word/2016/wordml/cid" xmlns:w16="http://schemas.microsoft.com/office/word/2018/wordml" xmlns:w16sdtdh="http://schemas.microsoft.com/office/word/2020/wordml/sdtdatahash" xmlns:w16se="http://schemas.microsoft.com/office/word/2015/wordml/symex" xmlns:wpg="http://schemas.microsoft.com/office/word/2010/wordprocessingGroup" xmlns:wpi="http://schemas.microsoft.com/office/word/2010/wordprocessingInk" xmlns:wne="http://schemas.microsoft.com/office/word/2006/wordml" xmlns:wps="http://schemas.microsoft.com/office/word/2010/wordprocessingShape" mc:Ignorable="w14 w15 w16se w16cid w16 w16cex w16sdtdh wp14">
   <w:abstractNum w:abstractNumId="0" w15:restartNumberingAfterBreak="0">
     <w:nsid w:val="079D414A"/>
     <w:multiLevelType w:val="hybridMultilevel"/>
@@ -12729,7 +12745,7 @@
     <w:lvl w:ilvl="0" w:tplc="A0E28166">
       <w:start w:val="1"/>
       <w:numFmt w:val="decimal"/>
-      <w:pStyle w:val="2"/>
+      <w:pStyle w:val="Heading2"/>
       <w:lvlText w:val="%1."/>
       <w:lvlJc w:val="left"/>
       <w:pPr>
@@ -14194,28 +14210,28 @@
       </w:rPr>
     </w:lvl>
   </w:abstractNum>
-  <w:num w:numId="1">
+  <w:num w:numId="1" w16cid:durableId="195387452">
     <w:abstractNumId w:val="3"/>
   </w:num>
-  <w:num w:numId="2">
+  <w:num w:numId="2" w16cid:durableId="552624743">
     <w:abstractNumId w:val="7"/>
   </w:num>
-  <w:num w:numId="3">
+  <w:num w:numId="3" w16cid:durableId="345911825">
     <w:abstractNumId w:val="10"/>
   </w:num>
-  <w:num w:numId="4">
+  <w:num w:numId="4" w16cid:durableId="887183932">
     <w:abstractNumId w:val="8"/>
     <w:lvlOverride w:ilvl="0">
       <w:startOverride w:val="4"/>
     </w:lvlOverride>
   </w:num>
-  <w:num w:numId="5">
+  <w:num w:numId="5" w16cid:durableId="2027125283">
     <w:abstractNumId w:val="5"/>
   </w:num>
-  <w:num w:numId="6">
+  <w:num w:numId="6" w16cid:durableId="1761487713">
     <w:abstractNumId w:val="8"/>
     <w:lvlOverride w:ilvl="0">
-      <w:lvl w:ilvl="0" w:tplc="F528842E">
+      <w:lvl w:ilvl="0" w:tplc="052E1440">
         <w:start w:val="1"/>
         <w:numFmt w:val="decimal"/>
         <w:lvlText w:val="%1."/>
@@ -14282,7 +14298,7 @@
       </w:lvl>
     </w:lvlOverride>
     <w:lvlOverride w:ilvl="1">
-      <w:lvl w:ilvl="1" w:tplc="49C0C462">
+      <w:lvl w:ilvl="1" w:tplc="3EA6C9D2">
         <w:start w:val="1"/>
         <w:numFmt w:val="lowerLetter"/>
         <w:lvlText w:val="%2."/>
@@ -14349,7 +14365,7 @@
       </w:lvl>
     </w:lvlOverride>
     <w:lvlOverride w:ilvl="2">
-      <w:lvl w:ilvl="2" w:tplc="87C8AD72">
+      <w:lvl w:ilvl="2" w:tplc="3880169E">
         <w:start w:val="1"/>
         <w:numFmt w:val="lowerRoman"/>
         <w:lvlText w:val="%3."/>
@@ -14416,7 +14432,7 @@
       </w:lvl>
     </w:lvlOverride>
     <w:lvlOverride w:ilvl="3">
-      <w:lvl w:ilvl="3" w:tplc="5D026CB0">
+      <w:lvl w:ilvl="3" w:tplc="F5FA3C8C">
         <w:start w:val="1"/>
         <w:numFmt w:val="decimal"/>
         <w:lvlText w:val="%4."/>
@@ -14483,7 +14499,7 @@
       </w:lvl>
     </w:lvlOverride>
     <w:lvlOverride w:ilvl="4">
-      <w:lvl w:ilvl="4" w:tplc="1B08761C">
+      <w:lvl w:ilvl="4" w:tplc="15909E58">
         <w:start w:val="1"/>
         <w:numFmt w:val="lowerLetter"/>
         <w:lvlText w:val="%5."/>
@@ -14550,7 +14566,7 @@
       </w:lvl>
     </w:lvlOverride>
     <w:lvlOverride w:ilvl="5">
-      <w:lvl w:ilvl="5" w:tplc="7F2ACC58">
+      <w:lvl w:ilvl="5" w:tplc="0A0CD0F6">
         <w:start w:val="1"/>
         <w:numFmt w:val="lowerRoman"/>
         <w:lvlText w:val="%6."/>
@@ -14617,7 +14633,7 @@
       </w:lvl>
     </w:lvlOverride>
     <w:lvlOverride w:ilvl="6">
-      <w:lvl w:ilvl="6" w:tplc="E3249188">
+      <w:lvl w:ilvl="6" w:tplc="19AE8938">
         <w:start w:val="1"/>
         <w:numFmt w:val="decimal"/>
         <w:lvlText w:val="%7."/>
@@ -14684,7 +14700,7 @@
       </w:lvl>
     </w:lvlOverride>
     <w:lvlOverride w:ilvl="7">
-      <w:lvl w:ilvl="7" w:tplc="A4DE8B1C">
+      <w:lvl w:ilvl="7" w:tplc="8E6E95E4">
         <w:start w:val="1"/>
         <w:numFmt w:val="lowerLetter"/>
         <w:lvlText w:val="%8."/>
@@ -14750,7 +14766,7 @@
       </w:lvl>
     </w:lvlOverride>
     <w:lvlOverride w:ilvl="8">
-      <w:lvl w:ilvl="8" w:tplc="2B7A5B92">
+      <w:lvl w:ilvl="8" w:tplc="F32C678E">
         <w:start w:val="1"/>
         <w:numFmt w:val="lowerRoman"/>
         <w:lvlText w:val="%9."/>
@@ -14817,10 +14833,10 @@
       </w:lvl>
     </w:lvlOverride>
   </w:num>
-  <w:num w:numId="7">
+  <w:num w:numId="7" w16cid:durableId="476847806">
     <w:abstractNumId w:val="13"/>
     <w:lvlOverride w:ilvl="0">
-      <w:lvl w:ilvl="0" w:tplc="AF0AAE00">
+      <w:lvl w:ilvl="0" w:tplc="F8D0C670">
         <w:start w:val="1"/>
         <w:numFmt w:val="bullet"/>
         <w:lvlText w:val="·"/>
@@ -14888,7 +14904,7 @@
       </w:lvl>
     </w:lvlOverride>
     <w:lvlOverride w:ilvl="1">
-      <w:lvl w:ilvl="1" w:tplc="C26A0174">
+      <w:lvl w:ilvl="1" w:tplc="6486E6C2">
         <w:start w:val="1"/>
         <w:numFmt w:val="bullet"/>
         <w:lvlText w:val="o"/>
@@ -14956,7 +14972,7 @@
       </w:lvl>
     </w:lvlOverride>
     <w:lvlOverride w:ilvl="2">
-      <w:lvl w:ilvl="2" w:tplc="213450A4">
+      <w:lvl w:ilvl="2" w:tplc="6786F976">
         <w:start w:val="1"/>
         <w:numFmt w:val="bullet"/>
         <w:lvlText w:val="▪"/>
@@ -15024,7 +15040,7 @@
       </w:lvl>
     </w:lvlOverride>
     <w:lvlOverride w:ilvl="3">
-      <w:lvl w:ilvl="3" w:tplc="060448CE">
+      <w:lvl w:ilvl="3" w:tplc="EF845390">
         <w:start w:val="1"/>
         <w:numFmt w:val="bullet"/>
         <w:lvlText w:val="·"/>
@@ -15092,7 +15108,7 @@
       </w:lvl>
     </w:lvlOverride>
     <w:lvlOverride w:ilvl="4">
-      <w:lvl w:ilvl="4" w:tplc="8684DAB6">
+      <w:lvl w:ilvl="4" w:tplc="41F0F478">
         <w:start w:val="1"/>
         <w:numFmt w:val="bullet"/>
         <w:lvlText w:val="o"/>
@@ -15160,7 +15176,7 @@
       </w:lvl>
     </w:lvlOverride>
     <w:lvlOverride w:ilvl="5">
-      <w:lvl w:ilvl="5" w:tplc="247E5B80">
+      <w:lvl w:ilvl="5" w:tplc="621AD694">
         <w:start w:val="1"/>
         <w:numFmt w:val="bullet"/>
         <w:lvlText w:val="▪"/>
@@ -15228,7 +15244,7 @@
       </w:lvl>
     </w:lvlOverride>
     <w:lvlOverride w:ilvl="6">
-      <w:lvl w:ilvl="6" w:tplc="B2CE33D2">
+      <w:lvl w:ilvl="6" w:tplc="710E882A">
         <w:start w:val="1"/>
         <w:numFmt w:val="bullet"/>
         <w:lvlText w:val="·"/>
@@ -15296,7 +15312,7 @@
       </w:lvl>
     </w:lvlOverride>
     <w:lvlOverride w:ilvl="7">
-      <w:lvl w:ilvl="7" w:tplc="4CE45A62">
+      <w:lvl w:ilvl="7" w:tplc="2780BCA6">
         <w:start w:val="1"/>
         <w:numFmt w:val="bullet"/>
         <w:lvlText w:val="o"/>
@@ -15364,7 +15380,7 @@
       </w:lvl>
     </w:lvlOverride>
     <w:lvlOverride w:ilvl="8">
-      <w:lvl w:ilvl="8" w:tplc="EB70ED7C">
+      <w:lvl w:ilvl="8" w:tplc="E192408E">
         <w:start w:val="1"/>
         <w:numFmt w:val="bullet"/>
         <w:lvlText w:val="▪"/>
@@ -15433,37 +15449,37 @@
       </w:lvl>
     </w:lvlOverride>
   </w:num>
-  <w:num w:numId="8">
+  <w:num w:numId="8" w16cid:durableId="358435168">
     <w:abstractNumId w:val="15"/>
   </w:num>
-  <w:num w:numId="9">
+  <w:num w:numId="9" w16cid:durableId="20129012">
     <w:abstractNumId w:val="0"/>
   </w:num>
-  <w:num w:numId="10">
+  <w:num w:numId="10" w16cid:durableId="394007704">
     <w:abstractNumId w:val="1"/>
   </w:num>
-  <w:num w:numId="11">
+  <w:num w:numId="11" w16cid:durableId="1819803714">
     <w:abstractNumId w:val="11"/>
   </w:num>
-  <w:num w:numId="12">
+  <w:num w:numId="12" w16cid:durableId="1880506179">
     <w:abstractNumId w:val="2"/>
   </w:num>
-  <w:num w:numId="13">
+  <w:num w:numId="13" w16cid:durableId="1096826922">
     <w:abstractNumId w:val="14"/>
   </w:num>
-  <w:num w:numId="14">
+  <w:num w:numId="14" w16cid:durableId="1927231045">
     <w:abstractNumId w:val="12"/>
   </w:num>
-  <w:num w:numId="15">
+  <w:num w:numId="15" w16cid:durableId="1378628140">
     <w:abstractNumId w:val="4"/>
   </w:num>
-  <w:num w:numId="16">
+  <w:num w:numId="16" w16cid:durableId="1070687533">
     <w:abstractNumId w:val="9"/>
   </w:num>
-  <w:num w:numId="17">
+  <w:num w:numId="17" w16cid:durableId="179703871">
     <w:abstractNumId w:val="6"/>
   </w:num>
-  <w:num w:numId="18">
+  <w:num w:numId="18" w16cid:durableId="1946114154">
     <w:abstractNumId w:val="7"/>
     <w:lvlOverride w:ilvl="0">
       <w:startOverride w:val="10"/>
@@ -15596,6 +15612,7 @@
     <w:lsdException w:name="HTML Sample" w:semiHidden="1" w:unhideWhenUsed="1"/>
     <w:lsdException w:name="HTML Typewriter" w:semiHidden="1" w:unhideWhenUsed="1"/>
     <w:lsdException w:name="HTML Variable" w:semiHidden="1" w:unhideWhenUsed="1"/>
+    <w:lsdException w:name="Normal Table" w:semiHidden="1" w:unhideWhenUsed="1"/>
     <w:lsdException w:name="annotation subject" w:semiHidden="1" w:unhideWhenUsed="1"/>
     <w:lsdException w:name="No List" w:semiHidden="1" w:unhideWhenUsed="1"/>
     <w:lsdException w:name="Outline List 1" w:semiHidden="1" w:unhideWhenUsed="1"/>
@@ -15638,8 +15655,11 @@
     <w:lsdException w:name="Table Contemporary" w:semiHidden="1" w:unhideWhenUsed="1"/>
     <w:lsdException w:name="Table Elegant" w:semiHidden="1" w:unhideWhenUsed="1"/>
     <w:lsdException w:name="Table Professional" w:semiHidden="1" w:unhideWhenUsed="1"/>
+    <w:lsdException w:name="Table Subtle 1" w:semiHidden="1" w:unhideWhenUsed="1"/>
     <w:lsdException w:name="Table Subtle 2" w:semiHidden="1" w:unhideWhenUsed="1"/>
     <w:lsdException w:name="Table Web 1" w:semiHidden="1" w:unhideWhenUsed="1"/>
+    <w:lsdException w:name="Table Web 2" w:semiHidden="1" w:unhideWhenUsed="1"/>
+    <w:lsdException w:name="Table Web 3" w:semiHidden="1" w:unhideWhenUsed="1"/>
     <w:lsdException w:name="Balloon Text" w:semiHidden="1" w:unhideWhenUsed="1"/>
     <w:lsdException w:name="Table Grid" w:uiPriority="59"/>
     <w:lsdException w:name="Table Theme" w:semiHidden="1" w:unhideWhenUsed="1"/>
@@ -15864,7 +15884,7 @@
     <w:lsdException w:name="Unresolved Mention" w:semiHidden="1" w:unhideWhenUsed="1"/>
     <w:lsdException w:name="Smart Link" w:semiHidden="1" w:unhideWhenUsed="1"/>
   </w:latentStyles>
-  <w:style w:type="paragraph" w:default="1" w:styleId="a">
+  <w:style w:type="paragraph" w:default="1" w:styleId="Normal">
     <w:name w:val="Normal"/>
     <w:qFormat/>
     <w:rsid w:val="008063E1"/>
@@ -15872,11 +15892,11 @@
       <w:spacing w:before="80" w:after="120"/>
     </w:pPr>
   </w:style>
-  <w:style w:type="paragraph" w:styleId="1">
+  <w:style w:type="paragraph" w:styleId="Heading1">
     <w:name w:val="heading 1"/>
-    <w:basedOn w:val="a"/>
-    <w:next w:val="a"/>
-    <w:link w:val="10"/>
+    <w:basedOn w:val="Normal"/>
+    <w:next w:val="Normal"/>
+    <w:link w:val="Heading1Char"/>
     <w:uiPriority w:val="9"/>
     <w:qFormat/>
     <w:rsid w:val="009254B7"/>
@@ -15894,11 +15914,11 @@
       <w:szCs w:val="32"/>
     </w:rPr>
   </w:style>
-  <w:style w:type="paragraph" w:styleId="2">
+  <w:style w:type="paragraph" w:styleId="Heading2">
     <w:name w:val="heading 2"/>
-    <w:basedOn w:val="a"/>
-    <w:next w:val="a"/>
-    <w:link w:val="20"/>
+    <w:basedOn w:val="Normal"/>
+    <w:next w:val="Normal"/>
+    <w:link w:val="Heading2Char"/>
     <w:uiPriority w:val="9"/>
     <w:qFormat/>
     <w:rsid w:val="006E55B4"/>
@@ -15920,11 +15940,11 @@
       <w:szCs w:val="36"/>
     </w:rPr>
   </w:style>
-  <w:style w:type="paragraph" w:styleId="3">
+  <w:style w:type="paragraph" w:styleId="Heading3">
     <w:name w:val="heading 3"/>
-    <w:basedOn w:val="a"/>
-    <w:next w:val="a"/>
-    <w:link w:val="30"/>
+    <w:basedOn w:val="Normal"/>
+    <w:next w:val="Normal"/>
+    <w:link w:val="Heading3Char"/>
     <w:uiPriority w:val="9"/>
     <w:unhideWhenUsed/>
     <w:qFormat/>
@@ -15943,11 +15963,11 @@
       <w:szCs w:val="32"/>
     </w:rPr>
   </w:style>
-  <w:style w:type="paragraph" w:styleId="4">
+  <w:style w:type="paragraph" w:styleId="Heading4">
     <w:name w:val="heading 4"/>
-    <w:basedOn w:val="a"/>
-    <w:next w:val="a"/>
-    <w:link w:val="40"/>
+    <w:basedOn w:val="Normal"/>
+    <w:next w:val="Normal"/>
+    <w:link w:val="Heading4Char"/>
     <w:uiPriority w:val="9"/>
     <w:unhideWhenUsed/>
     <w:qFormat/>
@@ -15966,11 +15986,11 @@
       <w:sz w:val="28"/>
     </w:rPr>
   </w:style>
-  <w:style w:type="paragraph" w:styleId="5">
+  <w:style w:type="paragraph" w:styleId="Heading5">
     <w:name w:val="heading 5"/>
-    <w:basedOn w:val="a"/>
-    <w:next w:val="a"/>
-    <w:link w:val="50"/>
+    <w:basedOn w:val="Normal"/>
+    <w:next w:val="Normal"/>
+    <w:link w:val="Heading5Char"/>
     <w:uiPriority w:val="9"/>
     <w:semiHidden/>
     <w:unhideWhenUsed/>
@@ -15988,13 +16008,13 @@
       <w:color w:val="B2500E"/>
     </w:rPr>
   </w:style>
-  <w:style w:type="character" w:default="1" w:styleId="a0">
+  <w:style w:type="character" w:default="1" w:styleId="DefaultParagraphFont">
     <w:name w:val="Default Paragraph Font"/>
     <w:uiPriority w:val="1"/>
     <w:semiHidden/>
     <w:unhideWhenUsed/>
   </w:style>
-  <w:style w:type="table" w:default="1" w:styleId="a1">
+  <w:style w:type="table" w:default="1" w:styleId="TableNormal">
     <w:name w:val="Normal Table"/>
     <w:uiPriority w:val="99"/>
     <w:semiHidden/>
@@ -16009,16 +16029,16 @@
       </w:tblCellMar>
     </w:tblPr>
   </w:style>
-  <w:style w:type="numbering" w:default="1" w:styleId="a2">
+  <w:style w:type="numbering" w:default="1" w:styleId="NoList">
     <w:name w:val="No List"/>
     <w:uiPriority w:val="99"/>
     <w:semiHidden/>
     <w:unhideWhenUsed/>
   </w:style>
-  <w:style w:type="paragraph" w:styleId="a3">
+  <w:style w:type="paragraph" w:styleId="Header">
     <w:name w:val="header"/>
-    <w:basedOn w:val="a"/>
-    <w:link w:val="a4"/>
+    <w:basedOn w:val="Normal"/>
+    <w:link w:val="HeaderChar"/>
     <w:uiPriority w:val="99"/>
     <w:unhideWhenUsed/>
     <w:rsid w:val="008068A2"/>
@@ -16030,17 +16050,17 @@
       <w:spacing w:after="0" w:line="240" w:lineRule="auto"/>
     </w:pPr>
   </w:style>
-  <w:style w:type="character" w:customStyle="1" w:styleId="a4">
-    <w:name w:val="Горен колонтитул Знак"/>
-    <w:basedOn w:val="a0"/>
-    <w:link w:val="a3"/>
+  <w:style w:type="character" w:customStyle="1" w:styleId="HeaderChar">
+    <w:name w:val="Header Char"/>
+    <w:basedOn w:val="DefaultParagraphFont"/>
+    <w:link w:val="Header"/>
     <w:uiPriority w:val="99"/>
     <w:rsid w:val="008068A2"/>
   </w:style>
-  <w:style w:type="paragraph" w:styleId="a5">
+  <w:style w:type="paragraph" w:styleId="Footer">
     <w:name w:val="footer"/>
-    <w:basedOn w:val="a"/>
-    <w:link w:val="a6"/>
+    <w:basedOn w:val="Normal"/>
+    <w:link w:val="FooterChar"/>
     <w:uiPriority w:val="99"/>
     <w:unhideWhenUsed/>
     <w:rsid w:val="008068A2"/>
@@ -16052,17 +16072,17 @@
       <w:spacing w:after="0" w:line="240" w:lineRule="auto"/>
     </w:pPr>
   </w:style>
-  <w:style w:type="character" w:customStyle="1" w:styleId="a6">
-    <w:name w:val="Долен колонтитул Знак"/>
-    <w:basedOn w:val="a0"/>
-    <w:link w:val="a5"/>
+  <w:style w:type="character" w:customStyle="1" w:styleId="FooterChar">
+    <w:name w:val="Footer Char"/>
+    <w:basedOn w:val="DefaultParagraphFont"/>
+    <w:link w:val="Footer"/>
     <w:uiPriority w:val="99"/>
     <w:rsid w:val="008068A2"/>
   </w:style>
-  <w:style w:type="paragraph" w:styleId="a7">
+  <w:style w:type="paragraph" w:styleId="BalloonText">
     <w:name w:val="Balloon Text"/>
-    <w:basedOn w:val="a"/>
-    <w:link w:val="a8"/>
+    <w:basedOn w:val="Normal"/>
+    <w:link w:val="BalloonTextChar"/>
     <w:uiPriority w:val="99"/>
     <w:semiHidden/>
     <w:unhideWhenUsed/>
@@ -16076,10 +16096,10 @@
       <w:szCs w:val="16"/>
     </w:rPr>
   </w:style>
-  <w:style w:type="character" w:customStyle="1" w:styleId="a8">
-    <w:name w:val="Изнесен текст Знак"/>
-    <w:basedOn w:val="a0"/>
-    <w:link w:val="a7"/>
+  <w:style w:type="character" w:customStyle="1" w:styleId="BalloonTextChar">
+    <w:name w:val="Balloon Text Char"/>
+    <w:basedOn w:val="DefaultParagraphFont"/>
+    <w:link w:val="BalloonText"/>
     <w:uiPriority w:val="99"/>
     <w:semiHidden/>
     <w:rsid w:val="00564D7B"/>
@@ -16089,9 +16109,9 @@
       <w:szCs w:val="16"/>
     </w:rPr>
   </w:style>
-  <w:style w:type="character" w:styleId="a9">
+  <w:style w:type="character" w:styleId="Hyperlink">
     <w:name w:val="Hyperlink"/>
-    <w:basedOn w:val="a0"/>
+    <w:basedOn w:val="DefaultParagraphFont"/>
     <w:uiPriority w:val="99"/>
     <w:unhideWhenUsed/>
     <w:rsid w:val="0079324A"/>
@@ -16100,10 +16120,10 @@
       <w:u w:val="single"/>
     </w:rPr>
   </w:style>
-  <w:style w:type="character" w:customStyle="1" w:styleId="10">
-    <w:name w:val="Заглавие 1 Знак"/>
-    <w:basedOn w:val="a0"/>
-    <w:link w:val="1"/>
+  <w:style w:type="character" w:customStyle="1" w:styleId="Heading1Char">
+    <w:name w:val="Heading 1 Char"/>
+    <w:basedOn w:val="DefaultParagraphFont"/>
+    <w:link w:val="Heading1"/>
     <w:uiPriority w:val="9"/>
     <w:rsid w:val="009254B7"/>
     <w:rPr>
@@ -16114,10 +16134,10 @@
       <w:szCs w:val="32"/>
     </w:rPr>
   </w:style>
-  <w:style w:type="character" w:customStyle="1" w:styleId="20">
-    <w:name w:val="Заглавие 2 Знак"/>
-    <w:basedOn w:val="a0"/>
-    <w:link w:val="2"/>
+  <w:style w:type="character" w:customStyle="1" w:styleId="Heading2Char">
+    <w:name w:val="Heading 2 Char"/>
+    <w:basedOn w:val="DefaultParagraphFont"/>
+    <w:link w:val="Heading2"/>
     <w:uiPriority w:val="9"/>
     <w:rsid w:val="006E55B4"/>
     <w:rPr>
@@ -16129,9 +16149,9 @@
       <w:szCs w:val="36"/>
     </w:rPr>
   </w:style>
-  <w:style w:type="paragraph" w:styleId="aa">
+  <w:style w:type="paragraph" w:styleId="NormalWeb">
     <w:name w:val="Normal (Web)"/>
-    <w:basedOn w:val="a"/>
+    <w:basedOn w:val="Normal"/>
     <w:uiPriority w:val="99"/>
     <w:semiHidden/>
     <w:unhideWhenUsed/>
@@ -16145,9 +16165,9 @@
       <w:szCs w:val="24"/>
     </w:rPr>
   </w:style>
-  <w:style w:type="character" w:styleId="ab">
+  <w:style w:type="character" w:styleId="Strong">
     <w:name w:val="Strong"/>
-    <w:basedOn w:val="a0"/>
+    <w:basedOn w:val="DefaultParagraphFont"/>
     <w:uiPriority w:val="22"/>
     <w:qFormat/>
     <w:rsid w:val="00524789"/>
@@ -16156,10 +16176,10 @@
       <w:bCs/>
     </w:rPr>
   </w:style>
-  <w:style w:type="character" w:customStyle="1" w:styleId="30">
-    <w:name w:val="Заглавие 3 Знак"/>
-    <w:basedOn w:val="a0"/>
-    <w:link w:val="3"/>
+  <w:style w:type="character" w:customStyle="1" w:styleId="Heading3Char">
+    <w:name w:val="Heading 3 Char"/>
+    <w:basedOn w:val="DefaultParagraphFont"/>
+    <w:link w:val="Heading3"/>
     <w:uiPriority w:val="9"/>
     <w:rsid w:val="008C5930"/>
     <w:rPr>
@@ -16170,10 +16190,10 @@
       <w:szCs w:val="32"/>
     </w:rPr>
   </w:style>
-  <w:style w:type="character" w:customStyle="1" w:styleId="40">
-    <w:name w:val="Заглавие 4 Знак"/>
-    <w:basedOn w:val="a0"/>
-    <w:link w:val="4"/>
+  <w:style w:type="character" w:customStyle="1" w:styleId="Heading4Char">
+    <w:name w:val="Heading 4 Char"/>
+    <w:basedOn w:val="DefaultParagraphFont"/>
+    <w:link w:val="Heading4"/>
     <w:uiPriority w:val="9"/>
     <w:rsid w:val="008C5930"/>
     <w:rPr>
@@ -16184,10 +16204,10 @@
       <w:sz w:val="28"/>
     </w:rPr>
   </w:style>
-  <w:style w:type="paragraph" w:styleId="ac">
+  <w:style w:type="paragraph" w:styleId="ListParagraph">
     <w:name w:val="List Paragraph"/>
-    <w:basedOn w:val="a"/>
-    <w:link w:val="ad"/>
+    <w:basedOn w:val="Normal"/>
+    <w:link w:val="ListParagraphChar"/>
     <w:uiPriority w:val="34"/>
     <w:qFormat/>
     <w:rsid w:val="008617B5"/>
@@ -16196,9 +16216,9 @@
       <w:contextualSpacing/>
     </w:pPr>
   </w:style>
-  <w:style w:type="character" w:styleId="ae">
+  <w:style w:type="character" w:styleId="FollowedHyperlink">
     <w:name w:val="FollowedHyperlink"/>
-    <w:basedOn w:val="a0"/>
+    <w:basedOn w:val="DefaultParagraphFont"/>
     <w:uiPriority w:val="99"/>
     <w:semiHidden/>
     <w:unhideWhenUsed/>
@@ -16208,10 +16228,10 @@
       <w:u w:val="single"/>
     </w:rPr>
   </w:style>
-  <w:style w:type="character" w:customStyle="1" w:styleId="50">
-    <w:name w:val="Заглавие 5 Знак"/>
-    <w:basedOn w:val="a0"/>
-    <w:link w:val="5"/>
+  <w:style w:type="character" w:customStyle="1" w:styleId="Heading5Char">
+    <w:name w:val="Heading 5 Char"/>
+    <w:basedOn w:val="DefaultParagraphFont"/>
+    <w:link w:val="Heading5"/>
     <w:uiPriority w:val="9"/>
     <w:semiHidden/>
     <w:rsid w:val="008C5930"/>
@@ -16223,7 +16243,7 @@
   </w:style>
   <w:style w:type="paragraph" w:customStyle="1" w:styleId="Code">
     <w:name w:val="Code"/>
-    <w:basedOn w:val="a"/>
+    <w:basedOn w:val="Normal"/>
     <w:link w:val="CodeChar"/>
     <w:qFormat/>
     <w:rsid w:val="008063E1"/>
@@ -16235,7 +16255,7 @@
   </w:style>
   <w:style w:type="character" w:customStyle="1" w:styleId="CodeChar">
     <w:name w:val="Code Char"/>
-    <w:basedOn w:val="a0"/>
+    <w:basedOn w:val="DefaultParagraphFont"/>
     <w:link w:val="Code"/>
     <w:rsid w:val="008063E1"/>
     <w:rPr>
@@ -16244,9 +16264,9 @@
       <w:noProof/>
     </w:rPr>
   </w:style>
-  <w:style w:type="table" w:styleId="af">
+  <w:style w:type="table" w:styleId="TableGrid">
     <w:name w:val="Table Grid"/>
-    <w:basedOn w:val="a1"/>
+    <w:basedOn w:val="TableNormal"/>
     <w:uiPriority w:val="59"/>
     <w:rsid w:val="00763912"/>
     <w:pPr>
@@ -16265,12 +16285,12 @@
   </w:style>
   <w:style w:type="character" w:customStyle="1" w:styleId="tgc">
     <w:name w:val="_tgc"/>
-    <w:basedOn w:val="a0"/>
+    <w:basedOn w:val="DefaultParagraphFont"/>
     <w:rsid w:val="00D8395C"/>
   </w:style>
   <w:style w:type="paragraph" w:customStyle="1" w:styleId="Index">
     <w:name w:val="Index"/>
-    <w:basedOn w:val="a"/>
+    <w:basedOn w:val="Normal"/>
     <w:qFormat/>
     <w:rsid w:val="005054C7"/>
     <w:pPr>
@@ -16281,17 +16301,17 @@
       <w:rFonts w:cs="FreeSans"/>
     </w:rPr>
   </w:style>
-  <w:style w:type="character" w:customStyle="1" w:styleId="ad">
-    <w:name w:val="Списък на абзаци Знак"/>
-    <w:basedOn w:val="a0"/>
-    <w:link w:val="ac"/>
+  <w:style w:type="character" w:customStyle="1" w:styleId="ListParagraphChar">
+    <w:name w:val="List Paragraph Char"/>
+    <w:basedOn w:val="DefaultParagraphFont"/>
+    <w:link w:val="ListParagraph"/>
     <w:uiPriority w:val="34"/>
     <w:qFormat/>
     <w:rsid w:val="005054C7"/>
   </w:style>
   <w:style w:type="character" w:customStyle="1" w:styleId="InternetLink">
     <w:name w:val="Internet Link"/>
-    <w:basedOn w:val="a0"/>
+    <w:basedOn w:val="DefaultParagraphFont"/>
     <w:uiPriority w:val="99"/>
     <w:unhideWhenUsed/>
     <w:rsid w:val="005054C7"/>
@@ -16300,9 +16320,9 @@
       <w:u w:val="single"/>
     </w:rPr>
   </w:style>
-  <w:style w:type="character" w:customStyle="1" w:styleId="11">
+  <w:style w:type="character" w:customStyle="1" w:styleId="1">
     <w:name w:val="Неразрешено споменаване1"/>
-    <w:basedOn w:val="a0"/>
+    <w:basedOn w:val="DefaultParagraphFont"/>
     <w:uiPriority w:val="99"/>
     <w:semiHidden/>
     <w:unhideWhenUsed/>
@@ -16314,8 +16334,8 @@
   </w:style>
   <w:style w:type="table" w:customStyle="1" w:styleId="TableGrid1">
     <w:name w:val="Table Grid1"/>
-    <w:basedOn w:val="a1"/>
-    <w:next w:val="af"/>
+    <w:basedOn w:val="TableNormal"/>
+    <w:next w:val="TableGrid"/>
     <w:uiPriority w:val="59"/>
     <w:rsid w:val="00A321F9"/>
     <w:pPr>
@@ -16334,8 +16354,8 @@
   </w:style>
   <w:style w:type="table" w:customStyle="1" w:styleId="TableGrid3">
     <w:name w:val="Table Grid3"/>
-    <w:basedOn w:val="a1"/>
-    <w:next w:val="af"/>
+    <w:basedOn w:val="TableNormal"/>
+    <w:next w:val="TableGrid"/>
     <w:uiPriority w:val="59"/>
     <w:rsid w:val="00A321F9"/>
     <w:pPr>
@@ -16354,8 +16374,8 @@
   </w:style>
   <w:style w:type="table" w:customStyle="1" w:styleId="TableGrid5">
     <w:name w:val="Table Grid5"/>
-    <w:basedOn w:val="a1"/>
-    <w:next w:val="af"/>
+    <w:basedOn w:val="TableNormal"/>
+    <w:next w:val="TableGrid"/>
     <w:uiPriority w:val="59"/>
     <w:rsid w:val="00A321F9"/>
     <w:pPr>
@@ -16380,8 +16400,8 @@
   </w:style>
   <w:style w:type="table" w:customStyle="1" w:styleId="TableGrid8">
     <w:name w:val="Table Grid8"/>
-    <w:basedOn w:val="a1"/>
-    <w:next w:val="af"/>
+    <w:basedOn w:val="TableNormal"/>
+    <w:next w:val="TableGrid"/>
     <w:uiPriority w:val="59"/>
     <w:rsid w:val="00A321F9"/>
     <w:pPr>
@@ -16440,7 +16460,7 @@
   </w:style>
   <w:style w:type="character" w:customStyle="1" w:styleId="Hyperlink0">
     <w:name w:val="Hyperlink.0"/>
-    <w:basedOn w:val="a0"/>
+    <w:basedOn w:val="DefaultParagraphFont"/>
     <w:rsid w:val="00900754"/>
     <w:rPr>
       <w:outline w:val="0"/>
@@ -16453,9 +16473,9 @@
       <w:u w:val="single" w:color="0563C1"/>
     </w:rPr>
   </w:style>
-  <w:style w:type="character" w:customStyle="1" w:styleId="21">
+  <w:style w:type="character" w:customStyle="1" w:styleId="2">
     <w:name w:val="Неразрешено споменаване2"/>
-    <w:basedOn w:val="a0"/>
+    <w:basedOn w:val="DefaultParagraphFont"/>
     <w:uiPriority w:val="99"/>
     <w:semiHidden/>
     <w:unhideWhenUsed/>
@@ -16467,7 +16487,7 @@
   </w:style>
   <w:style w:type="character" w:customStyle="1" w:styleId="jlqj4b">
     <w:name w:val="jlqj4b"/>
-    <w:basedOn w:val="a0"/>
+    <w:basedOn w:val="DefaultParagraphFont"/>
     <w:rsid w:val="000B0281"/>
   </w:style>
 </w:styles>

</xml_diff>